<commit_message>
Update file Lista casi d'uso
</commit_message>
<xml_diff>
--- a/Information_Sheets/Lista Casi D'uso.docx
+++ b/Information_Sheets/Lista Casi D'uso.docx
@@ -1056,11 +1056,43 @@
     </w:p>
     <w:p>
       <w:pPr>
-        <w:rPr>
-          <w:sz w:val="28"/>
-          <w:szCs w:val="28"/>
-        </w:rPr>
-      </w:pPr>
+        <w:pStyle w:val="Paragrafoelenco"/>
+        <w:numPr>
+          <w:ilvl w:val="0"/>
+          <w:numId w:val="23"/>
+        </w:numPr>
+        <w:rPr>
+          <w:sz w:val="28"/>
+          <w:szCs w:val="28"/>
+        </w:rPr>
+      </w:pPr>
+      <w:r>
+        <w:rPr>
+          <w:sz w:val="28"/>
+          <w:szCs w:val="28"/>
+        </w:rPr>
+        <w:t>Preme sul tasto “Conferma Dati”;</w:t>
+      </w:r>
+    </w:p>
+    <w:p>
+      <w:pPr>
+        <w:pStyle w:val="Paragrafoelenco"/>
+        <w:numPr>
+          <w:ilvl w:val="0"/>
+          <w:numId w:val="23"/>
+        </w:numPr>
+        <w:rPr>
+          <w:sz w:val="28"/>
+          <w:szCs w:val="28"/>
+        </w:rPr>
+      </w:pPr>
+      <w:r>
+        <w:rPr>
+          <w:sz w:val="28"/>
+          <w:szCs w:val="28"/>
+        </w:rPr>
+        <w:t>Viene reindirizzato al suo profilo.</w:t>
+      </w:r>
     </w:p>
     <w:p>
       <w:pPr>
@@ -1595,7 +1627,6 @@
           <w:sz w:val="28"/>
           <w:szCs w:val="28"/>
         </w:rPr>
-        <w:lastRenderedPageBreak/>
         <w:t>UC2</w:t>
       </w:r>
       <w:r>
@@ -2019,14 +2050,7 @@
           <w:sz w:val="28"/>
           <w:szCs w:val="28"/>
         </w:rPr>
-        <w:t xml:space="preserve"> </w:t>
-      </w:r>
-      <w:r>
-        <w:rPr>
-          <w:sz w:val="28"/>
-          <w:szCs w:val="28"/>
-        </w:rPr>
-        <w:t>(UC 2.2 –</w:t>
+        <w:t xml:space="preserve"> (UC 2.2 –</w:t>
       </w:r>
       <w:r>
         <w:rPr>
@@ -2111,7 +2135,7 @@
           <w:sz w:val="28"/>
           <w:szCs w:val="28"/>
         </w:rPr>
-        <w:t xml:space="preserve">Errore inserimento </w:t>
+        <w:t>Errore inserimento login u</w:t>
       </w:r>
       <w:r>
         <w:rPr>
@@ -2120,24 +2144,6 @@
           <w:sz w:val="28"/>
           <w:szCs w:val="28"/>
         </w:rPr>
-        <w:t>login</w:t>
-      </w:r>
-      <w:r>
-        <w:rPr>
-          <w:b/>
-          <w:bCs/>
-          <w:sz w:val="28"/>
-          <w:szCs w:val="28"/>
-        </w:rPr>
-        <w:t xml:space="preserve"> u</w:t>
-      </w:r>
-      <w:r>
-        <w:rPr>
-          <w:b/>
-          <w:bCs/>
-          <w:sz w:val="28"/>
-          <w:szCs w:val="28"/>
-        </w:rPr>
         <w:t xml:space="preserve">tente </w:t>
       </w:r>
     </w:p>
@@ -2200,21 +2206,7 @@
           <w:sz w:val="28"/>
           <w:szCs w:val="28"/>
         </w:rPr>
-        <w:t xml:space="preserve">L’utente non inserisce </w:t>
-      </w:r>
-      <w:r>
-        <w:rPr>
-          <w:sz w:val="28"/>
-          <w:szCs w:val="28"/>
-        </w:rPr>
-        <w:t>le credenziali giuste</w:t>
-      </w:r>
-      <w:r>
-        <w:rPr>
-          <w:sz w:val="28"/>
-          <w:szCs w:val="28"/>
-        </w:rPr>
-        <w:t>.</w:t>
+        <w:t>L’utente non inserisce le credenziali giuste.</w:t>
       </w:r>
     </w:p>
     <w:p>
@@ -2706,6 +2698,7 @@
           <w:sz w:val="28"/>
           <w:szCs w:val="28"/>
         </w:rPr>
+        <w:lastRenderedPageBreak/>
         <w:t>Flusso alternativo:</w:t>
       </w:r>
     </w:p>
@@ -2725,7 +2718,6 @@
           <w:sz w:val="28"/>
           <w:szCs w:val="28"/>
         </w:rPr>
-        <w:lastRenderedPageBreak/>
         <w:t>UC3 – Caricare un video</w:t>
       </w:r>
     </w:p>
@@ -3405,7 +3397,7 @@
           <w:sz w:val="28"/>
           <w:szCs w:val="28"/>
         </w:rPr>
-        <w:t>3.</w:t>
+        <w:t>3.2</w:t>
       </w:r>
       <w:r>
         <w:rPr>
@@ -3414,7 +3406,7 @@
           <w:sz w:val="28"/>
           <w:szCs w:val="28"/>
         </w:rPr>
-        <w:t>2</w:t>
+        <w:t xml:space="preserve"> </w:t>
       </w:r>
       <w:r>
         <w:rPr>
@@ -3423,17 +3415,243 @@
           <w:sz w:val="28"/>
           <w:szCs w:val="28"/>
         </w:rPr>
+        <w:t>– Errore Estensione file video</w:t>
+      </w:r>
+    </w:p>
+    <w:p>
+      <w:pPr>
+        <w:ind w:left="708"/>
+        <w:rPr>
+          <w:sz w:val="28"/>
+          <w:szCs w:val="28"/>
+        </w:rPr>
+      </w:pPr>
+      <w:r>
+        <w:rPr>
+          <w:sz w:val="28"/>
+          <w:szCs w:val="28"/>
+        </w:rPr>
+        <w:t xml:space="preserve">Attore: </w:t>
+      </w:r>
+      <w:r>
+        <w:rPr>
+          <w:sz w:val="28"/>
+          <w:szCs w:val="28"/>
+        </w:rPr>
+        <w:t>Utente</w:t>
+      </w:r>
+    </w:p>
+    <w:p>
+      <w:pPr>
+        <w:ind w:left="708"/>
+        <w:rPr>
+          <w:sz w:val="28"/>
+          <w:szCs w:val="28"/>
+        </w:rPr>
+      </w:pPr>
+      <w:r>
+        <w:rPr>
+          <w:sz w:val="28"/>
+          <w:szCs w:val="28"/>
+        </w:rPr>
+        <w:t xml:space="preserve">Entry </w:t>
+      </w:r>
+      <w:proofErr w:type="spellStart"/>
+      <w:r>
+        <w:rPr>
+          <w:sz w:val="28"/>
+          <w:szCs w:val="28"/>
+        </w:rPr>
+        <w:t>Condition</w:t>
+      </w:r>
+      <w:proofErr w:type="spellEnd"/>
+      <w:r>
+        <w:rPr>
+          <w:sz w:val="28"/>
+          <w:szCs w:val="28"/>
+        </w:rPr>
+        <w:t>: L’utente n</w:t>
+      </w:r>
+      <w:r>
+        <w:rPr>
+          <w:sz w:val="28"/>
+          <w:szCs w:val="28"/>
+        </w:rPr>
+        <w:t xml:space="preserve">el caricare il file video </w:t>
+      </w:r>
+      <w:r>
+        <w:rPr>
+          <w:sz w:val="28"/>
+          <w:szCs w:val="28"/>
+        </w:rPr>
+        <w:t>usa un’estensione non riconosciuta dal sistema</w:t>
+      </w:r>
+    </w:p>
+    <w:p>
+      <w:pPr>
+        <w:ind w:left="708"/>
+        <w:rPr>
+          <w:sz w:val="28"/>
+          <w:szCs w:val="28"/>
+        </w:rPr>
+      </w:pPr>
+      <w:r>
+        <w:rPr>
+          <w:sz w:val="28"/>
+          <w:szCs w:val="28"/>
+        </w:rPr>
+        <w:t>Flusso di eventi:</w:t>
+      </w:r>
+      <w:r>
+        <w:rPr>
+          <w:sz w:val="28"/>
+          <w:szCs w:val="28"/>
+        </w:rPr>
         <w:t xml:space="preserve"> </w:t>
       </w:r>
       <w:r>
+        <w:rPr>
+          <w:sz w:val="28"/>
+          <w:szCs w:val="28"/>
+        </w:rPr>
+        <w:t>L’utente cambia l’estensione del file video</w:t>
+      </w:r>
+      <w:r>
+        <w:rPr>
+          <w:sz w:val="28"/>
+          <w:szCs w:val="28"/>
+        </w:rPr>
+        <w:t>.</w:t>
+      </w:r>
+    </w:p>
+    <w:p>
+      <w:pPr>
+        <w:ind w:left="708"/>
+        <w:rPr>
+          <w:sz w:val="28"/>
+          <w:szCs w:val="28"/>
+        </w:rPr>
+      </w:pPr>
+      <w:r>
+        <w:rPr>
+          <w:sz w:val="28"/>
+          <w:szCs w:val="28"/>
+        </w:rPr>
+        <w:t>Dopodiché</w:t>
+      </w:r>
+      <w:r>
+        <w:rPr>
+          <w:sz w:val="28"/>
+          <w:szCs w:val="28"/>
+        </w:rPr>
+        <w:t xml:space="preserve"> segue il flusso di eventi di UC3 – Caricare video.</w:t>
+      </w:r>
+    </w:p>
+    <w:p>
+      <w:pPr>
+        <w:ind w:left="708"/>
+        <w:rPr>
+          <w:sz w:val="28"/>
+          <w:szCs w:val="28"/>
+        </w:rPr>
+      </w:pPr>
+      <w:r>
+        <w:rPr>
+          <w:sz w:val="28"/>
+          <w:szCs w:val="28"/>
+        </w:rPr>
+        <w:t xml:space="preserve">Exit </w:t>
+      </w:r>
+      <w:proofErr w:type="spellStart"/>
+      <w:r>
+        <w:rPr>
+          <w:sz w:val="28"/>
+          <w:szCs w:val="28"/>
+        </w:rPr>
+        <w:t>Condition</w:t>
+      </w:r>
+      <w:proofErr w:type="spellEnd"/>
+      <w:r>
+        <w:rPr>
+          <w:sz w:val="28"/>
+          <w:szCs w:val="28"/>
+        </w:rPr>
+        <w:t>:</w:t>
+      </w:r>
+    </w:p>
+    <w:p>
+      <w:pPr>
+        <w:ind w:left="708"/>
+        <w:rPr>
+          <w:sz w:val="28"/>
+          <w:szCs w:val="28"/>
+        </w:rPr>
+      </w:pPr>
+      <w:r>
+        <w:rPr>
+          <w:sz w:val="28"/>
+          <w:szCs w:val="28"/>
+        </w:rPr>
+        <w:t>Flusso alternativo/ Eccezioni:</w:t>
+      </w:r>
+    </w:p>
+    <w:p>
+      <w:pPr>
+        <w:ind w:firstLine="708"/>
+        <w:rPr>
+          <w:sz w:val="28"/>
+          <w:szCs w:val="28"/>
+        </w:rPr>
+      </w:pPr>
+      <w:r>
+        <w:rPr>
+          <w:sz w:val="28"/>
+          <w:szCs w:val="28"/>
+        </w:rPr>
+        <w:t>Flusso alternativo</w:t>
+      </w:r>
+      <w:r>
+        <w:rPr>
+          <w:sz w:val="28"/>
+          <w:szCs w:val="28"/>
+        </w:rPr>
+        <w:t>:</w:t>
+      </w:r>
+    </w:p>
+    <w:p>
+      <w:pPr>
+        <w:ind w:left="708"/>
+        <w:rPr>
+          <w:sz w:val="28"/>
+          <w:szCs w:val="28"/>
+        </w:rPr>
+      </w:pPr>
+    </w:p>
+    <w:p>
+      <w:pPr>
+        <w:rPr>
+          <w:sz w:val="28"/>
+          <w:szCs w:val="28"/>
+        </w:rPr>
+      </w:pPr>
+    </w:p>
+    <w:p>
+      <w:pPr>
+        <w:rPr>
+          <w:sz w:val="28"/>
+          <w:szCs w:val="28"/>
+        </w:rPr>
+      </w:pPr>
+    </w:p>
+    <w:p>
+      <w:pPr>
         <w:rPr>
           <w:b/>
           <w:bCs/>
           <w:sz w:val="28"/>
           <w:szCs w:val="28"/>
         </w:rPr>
-        <w:t xml:space="preserve">– Errore </w:t>
-      </w:r>
+      </w:pPr>
       <w:r>
         <w:rPr>
           <w:b/>
@@ -3441,12 +3659,38 @@
           <w:sz w:val="28"/>
           <w:szCs w:val="28"/>
         </w:rPr>
-        <w:t>Estensione file video</w:t>
-      </w:r>
-    </w:p>
-    <w:p>
-      <w:pPr>
-        <w:ind w:left="708"/>
+        <w:t>UC</w:t>
+      </w:r>
+      <w:r>
+        <w:rPr>
+          <w:b/>
+          <w:bCs/>
+          <w:sz w:val="28"/>
+          <w:szCs w:val="28"/>
+        </w:rPr>
+        <w:t xml:space="preserve">4 </w:t>
+      </w:r>
+      <w:r>
+        <w:rPr>
+          <w:b/>
+          <w:bCs/>
+          <w:sz w:val="28"/>
+          <w:szCs w:val="28"/>
+        </w:rPr>
+        <w:t xml:space="preserve">– </w:t>
+      </w:r>
+      <w:r>
+        <w:rPr>
+          <w:b/>
+          <w:bCs/>
+          <w:sz w:val="28"/>
+          <w:szCs w:val="28"/>
+        </w:rPr>
+        <w:t>Guardare un video</w:t>
+      </w:r>
+    </w:p>
+    <w:p>
+      <w:pPr>
         <w:rPr>
           <w:sz w:val="28"/>
           <w:szCs w:val="28"/>
@@ -3469,7 +3713,6 @@
     </w:p>
     <w:p>
       <w:pPr>
-        <w:ind w:left="708"/>
         <w:rPr>
           <w:sz w:val="28"/>
           <w:szCs w:val="28"/>
@@ -3496,28 +3739,7 @@
           <w:sz w:val="28"/>
           <w:szCs w:val="28"/>
         </w:rPr>
-        <w:t>: L’utente n</w:t>
-      </w:r>
-      <w:r>
-        <w:rPr>
-          <w:sz w:val="28"/>
-          <w:szCs w:val="28"/>
-        </w:rPr>
-        <w:t xml:space="preserve">el caricare il </w:t>
-      </w:r>
-      <w:r>
-        <w:rPr>
-          <w:sz w:val="28"/>
-          <w:szCs w:val="28"/>
-        </w:rPr>
-        <w:t xml:space="preserve">file </w:t>
-      </w:r>
-      <w:r>
-        <w:rPr>
-          <w:sz w:val="28"/>
-          <w:szCs w:val="28"/>
-        </w:rPr>
-        <w:t>video</w:t>
+        <w:t>:</w:t>
       </w:r>
       <w:r>
         <w:rPr>
@@ -3531,12 +3753,18 @@
           <w:sz w:val="28"/>
           <w:szCs w:val="28"/>
         </w:rPr>
-        <w:t>usa un’estensione non riconosciuta dal sistema</w:t>
-      </w:r>
-    </w:p>
-    <w:p>
-      <w:pPr>
-        <w:ind w:left="708"/>
+        <w:t xml:space="preserve">L’utente </w:t>
+      </w:r>
+      <w:r>
+        <w:rPr>
+          <w:sz w:val="28"/>
+          <w:szCs w:val="28"/>
+        </w:rPr>
+        <w:t>raggiunge la piattaforma.</w:t>
+      </w:r>
+    </w:p>
+    <w:p>
+      <w:pPr>
         <w:rPr>
           <w:sz w:val="28"/>
           <w:szCs w:val="28"/>
@@ -3549,12 +3777,873 @@
         </w:rPr>
         <w:t>Flusso di eventi:</w:t>
       </w:r>
-      <w:r>
-        <w:rPr>
-          <w:sz w:val="28"/>
-          <w:szCs w:val="28"/>
-        </w:rPr>
-        <w:t xml:space="preserve"> </w:t>
+    </w:p>
+    <w:p>
+      <w:pPr>
+        <w:pStyle w:val="Paragrafoelenco"/>
+        <w:numPr>
+          <w:ilvl w:val="0"/>
+          <w:numId w:val="21"/>
+        </w:numPr>
+        <w:rPr>
+          <w:sz w:val="28"/>
+          <w:szCs w:val="28"/>
+        </w:rPr>
+      </w:pPr>
+      <w:r>
+        <w:rPr>
+          <w:sz w:val="28"/>
+          <w:szCs w:val="28"/>
+        </w:rPr>
+        <w:t xml:space="preserve">L’utente sceglie </w:t>
+      </w:r>
+      <w:r>
+        <w:rPr>
+          <w:sz w:val="28"/>
+          <w:szCs w:val="28"/>
+        </w:rPr>
+        <w:t>un video di quelli presenti in p</w:t>
+      </w:r>
+      <w:r>
+        <w:rPr>
+          <w:sz w:val="28"/>
+          <w:szCs w:val="28"/>
+        </w:rPr>
+        <w:t>iattaforma</w:t>
+      </w:r>
+      <w:r>
+        <w:rPr>
+          <w:sz w:val="28"/>
+          <w:szCs w:val="28"/>
+        </w:rPr>
+        <w:t>;</w:t>
+      </w:r>
+    </w:p>
+    <w:p>
+      <w:pPr>
+        <w:pStyle w:val="Paragrafoelenco"/>
+        <w:numPr>
+          <w:ilvl w:val="0"/>
+          <w:numId w:val="21"/>
+        </w:numPr>
+        <w:rPr>
+          <w:sz w:val="28"/>
+          <w:szCs w:val="28"/>
+        </w:rPr>
+      </w:pPr>
+      <w:r>
+        <w:rPr>
+          <w:sz w:val="28"/>
+          <w:szCs w:val="28"/>
+        </w:rPr>
+        <w:t>Una volta scelto il video lo seleziona</w:t>
+      </w:r>
+      <w:r>
+        <w:rPr>
+          <w:sz w:val="28"/>
+          <w:szCs w:val="28"/>
+        </w:rPr>
+        <w:t>;</w:t>
+      </w:r>
+    </w:p>
+    <w:p>
+      <w:pPr>
+        <w:pStyle w:val="Paragrafoelenco"/>
+        <w:numPr>
+          <w:ilvl w:val="0"/>
+          <w:numId w:val="21"/>
+        </w:numPr>
+        <w:rPr>
+          <w:sz w:val="28"/>
+          <w:szCs w:val="28"/>
+        </w:rPr>
+      </w:pPr>
+      <w:r>
+        <w:rPr>
+          <w:sz w:val="28"/>
+          <w:szCs w:val="28"/>
+        </w:rPr>
+        <w:t>L</w:t>
+      </w:r>
+      <w:r>
+        <w:rPr>
+          <w:sz w:val="28"/>
+          <w:szCs w:val="28"/>
+        </w:rPr>
+        <w:t>o guarda</w:t>
+      </w:r>
+      <w:r>
+        <w:rPr>
+          <w:sz w:val="28"/>
+          <w:szCs w:val="28"/>
+        </w:rPr>
+        <w:t>.</w:t>
+      </w:r>
+    </w:p>
+    <w:p>
+      <w:pPr>
+        <w:rPr>
+          <w:sz w:val="28"/>
+          <w:szCs w:val="28"/>
+        </w:rPr>
+      </w:pPr>
+      <w:r>
+        <w:rPr>
+          <w:sz w:val="28"/>
+          <w:szCs w:val="28"/>
+        </w:rPr>
+        <w:t xml:space="preserve">Exit </w:t>
+      </w:r>
+      <w:proofErr w:type="spellStart"/>
+      <w:r>
+        <w:rPr>
+          <w:sz w:val="28"/>
+          <w:szCs w:val="28"/>
+        </w:rPr>
+        <w:t>Condition</w:t>
+      </w:r>
+      <w:proofErr w:type="spellEnd"/>
+      <w:r>
+        <w:rPr>
+          <w:sz w:val="28"/>
+          <w:szCs w:val="28"/>
+        </w:rPr>
+        <w:t xml:space="preserve">: </w:t>
+      </w:r>
+      <w:r>
+        <w:rPr>
+          <w:sz w:val="28"/>
+          <w:szCs w:val="28"/>
+        </w:rPr>
+        <w:t>L’utente ha guardato un video</w:t>
+      </w:r>
+    </w:p>
+    <w:p>
+      <w:pPr>
+        <w:rPr>
+          <w:sz w:val="28"/>
+          <w:szCs w:val="28"/>
+        </w:rPr>
+      </w:pPr>
+      <w:r>
+        <w:rPr>
+          <w:sz w:val="28"/>
+          <w:szCs w:val="28"/>
+        </w:rPr>
+        <w:t>Flusso alternativo/ Eccezioni:</w:t>
+      </w:r>
+    </w:p>
+    <w:p>
+      <w:pPr>
+        <w:rPr>
+          <w:sz w:val="28"/>
+          <w:szCs w:val="28"/>
+        </w:rPr>
+      </w:pPr>
+      <w:r>
+        <w:rPr>
+          <w:sz w:val="28"/>
+          <w:szCs w:val="28"/>
+        </w:rPr>
+        <w:t>Flusso alternativo</w:t>
+      </w:r>
+      <w:r>
+        <w:rPr>
+          <w:sz w:val="28"/>
+          <w:szCs w:val="28"/>
+        </w:rPr>
+        <w:t>:</w:t>
+      </w:r>
+    </w:p>
+    <w:p>
+      <w:pPr>
+        <w:rPr>
+          <w:sz w:val="28"/>
+          <w:szCs w:val="28"/>
+        </w:rPr>
+      </w:pPr>
+    </w:p>
+    <w:p>
+      <w:pPr>
+        <w:rPr>
+          <w:b/>
+          <w:bCs/>
+          <w:sz w:val="28"/>
+          <w:szCs w:val="28"/>
+        </w:rPr>
+      </w:pPr>
+      <w:r>
+        <w:rPr>
+          <w:b/>
+          <w:bCs/>
+          <w:sz w:val="28"/>
+          <w:szCs w:val="28"/>
+        </w:rPr>
+        <w:t>UC</w:t>
+      </w:r>
+      <w:r>
+        <w:rPr>
+          <w:b/>
+          <w:bCs/>
+          <w:sz w:val="28"/>
+          <w:szCs w:val="28"/>
+        </w:rPr>
+        <w:t>5</w:t>
+      </w:r>
+      <w:r>
+        <w:rPr>
+          <w:b/>
+          <w:bCs/>
+          <w:sz w:val="28"/>
+          <w:szCs w:val="28"/>
+        </w:rPr>
+        <w:t xml:space="preserve"> – Commentare un video</w:t>
+      </w:r>
+    </w:p>
+    <w:p>
+      <w:pPr>
+        <w:rPr>
+          <w:sz w:val="28"/>
+          <w:szCs w:val="28"/>
+        </w:rPr>
+      </w:pPr>
+      <w:r>
+        <w:rPr>
+          <w:sz w:val="28"/>
+          <w:szCs w:val="28"/>
+        </w:rPr>
+        <w:t xml:space="preserve">Attore: </w:t>
+      </w:r>
+      <w:r>
+        <w:rPr>
+          <w:sz w:val="28"/>
+          <w:szCs w:val="28"/>
+        </w:rPr>
+        <w:t>Utente</w:t>
+      </w:r>
+    </w:p>
+    <w:p>
+      <w:pPr>
+        <w:rPr>
+          <w:sz w:val="28"/>
+          <w:szCs w:val="28"/>
+        </w:rPr>
+      </w:pPr>
+      <w:r>
+        <w:rPr>
+          <w:sz w:val="28"/>
+          <w:szCs w:val="28"/>
+        </w:rPr>
+        <w:t xml:space="preserve">Entry </w:t>
+      </w:r>
+      <w:proofErr w:type="spellStart"/>
+      <w:r>
+        <w:rPr>
+          <w:sz w:val="28"/>
+          <w:szCs w:val="28"/>
+        </w:rPr>
+        <w:t>Condition</w:t>
+      </w:r>
+      <w:proofErr w:type="spellEnd"/>
+      <w:r>
+        <w:rPr>
+          <w:sz w:val="28"/>
+          <w:szCs w:val="28"/>
+        </w:rPr>
+        <w:t>:</w:t>
+      </w:r>
+      <w:r>
+        <w:rPr>
+          <w:sz w:val="28"/>
+          <w:szCs w:val="28"/>
+        </w:rPr>
+        <w:t xml:space="preserve"> L’utente guar</w:t>
+      </w:r>
+      <w:r>
+        <w:rPr>
+          <w:sz w:val="28"/>
+          <w:szCs w:val="28"/>
+        </w:rPr>
+        <w:t>da un video</w:t>
+      </w:r>
+      <w:r>
+        <w:rPr>
+          <w:sz w:val="28"/>
+          <w:szCs w:val="28"/>
+        </w:rPr>
+        <w:t>.</w:t>
+      </w:r>
+    </w:p>
+    <w:p>
+      <w:pPr>
+        <w:rPr>
+          <w:sz w:val="28"/>
+          <w:szCs w:val="28"/>
+        </w:rPr>
+      </w:pPr>
+      <w:r>
+        <w:rPr>
+          <w:sz w:val="28"/>
+          <w:szCs w:val="28"/>
+        </w:rPr>
+        <w:t>Flusso di eventi:</w:t>
+      </w:r>
+      <w:r>
+        <w:rPr>
+          <w:sz w:val="28"/>
+          <w:szCs w:val="28"/>
+        </w:rPr>
+        <w:t xml:space="preserve"> L’utente </w:t>
+      </w:r>
+      <w:r>
+        <w:rPr>
+          <w:sz w:val="28"/>
+          <w:szCs w:val="28"/>
+        </w:rPr>
+        <w:t>può commentare il video in riproduzione o che ha appena terminato di vedere, nel box sottostante.</w:t>
+      </w:r>
+    </w:p>
+    <w:p>
+      <w:pPr>
+        <w:rPr>
+          <w:sz w:val="28"/>
+          <w:szCs w:val="28"/>
+        </w:rPr>
+      </w:pPr>
+      <w:r>
+        <w:rPr>
+          <w:sz w:val="28"/>
+          <w:szCs w:val="28"/>
+        </w:rPr>
+        <w:t xml:space="preserve">Exit </w:t>
+      </w:r>
+      <w:proofErr w:type="spellStart"/>
+      <w:r>
+        <w:rPr>
+          <w:sz w:val="28"/>
+          <w:szCs w:val="28"/>
+        </w:rPr>
+        <w:t>Condition</w:t>
+      </w:r>
+      <w:proofErr w:type="spellEnd"/>
+      <w:r>
+        <w:rPr>
+          <w:sz w:val="28"/>
+          <w:szCs w:val="28"/>
+        </w:rPr>
+        <w:t xml:space="preserve">: </w:t>
+      </w:r>
+      <w:r>
+        <w:rPr>
+          <w:sz w:val="28"/>
+          <w:szCs w:val="28"/>
+        </w:rPr>
+        <w:t>L’utente ha commentato il video guardato.</w:t>
+      </w:r>
+    </w:p>
+    <w:p>
+      <w:pPr>
+        <w:rPr>
+          <w:sz w:val="28"/>
+          <w:szCs w:val="28"/>
+        </w:rPr>
+      </w:pPr>
+      <w:r>
+        <w:rPr>
+          <w:sz w:val="28"/>
+          <w:szCs w:val="28"/>
+        </w:rPr>
+        <w:t>Flusso alternativo/ Eccezioni:</w:t>
+      </w:r>
+    </w:p>
+    <w:p>
+      <w:pPr>
+        <w:rPr>
+          <w:sz w:val="28"/>
+          <w:szCs w:val="28"/>
+        </w:rPr>
+      </w:pPr>
+      <w:r>
+        <w:rPr>
+          <w:sz w:val="28"/>
+          <w:szCs w:val="28"/>
+        </w:rPr>
+        <w:t>Flusso alternativo</w:t>
+      </w:r>
+      <w:r>
+        <w:rPr>
+          <w:sz w:val="28"/>
+          <w:szCs w:val="28"/>
+        </w:rPr>
+        <w:t>:</w:t>
+      </w:r>
+    </w:p>
+    <w:p>
+      <w:pPr>
+        <w:rPr>
+          <w:sz w:val="28"/>
+          <w:szCs w:val="28"/>
+        </w:rPr>
+      </w:pPr>
+    </w:p>
+    <w:p>
+      <w:pPr>
+        <w:rPr>
+          <w:b/>
+          <w:bCs/>
+          <w:sz w:val="28"/>
+          <w:szCs w:val="28"/>
+        </w:rPr>
+      </w:pPr>
+      <w:r>
+        <w:rPr>
+          <w:b/>
+          <w:bCs/>
+          <w:sz w:val="28"/>
+          <w:szCs w:val="28"/>
+        </w:rPr>
+        <w:t>UC</w:t>
+      </w:r>
+      <w:r>
+        <w:rPr>
+          <w:b/>
+          <w:bCs/>
+          <w:sz w:val="28"/>
+          <w:szCs w:val="28"/>
+        </w:rPr>
+        <w:t>6</w:t>
+      </w:r>
+      <w:r>
+        <w:rPr>
+          <w:b/>
+          <w:bCs/>
+          <w:sz w:val="28"/>
+          <w:szCs w:val="28"/>
+        </w:rPr>
+        <w:t xml:space="preserve"> – </w:t>
+      </w:r>
+      <w:r>
+        <w:rPr>
+          <w:b/>
+          <w:bCs/>
+          <w:sz w:val="28"/>
+          <w:szCs w:val="28"/>
+        </w:rPr>
+        <w:t>Valutare</w:t>
+      </w:r>
+      <w:r>
+        <w:rPr>
+          <w:b/>
+          <w:bCs/>
+          <w:sz w:val="28"/>
+          <w:szCs w:val="28"/>
+        </w:rPr>
+        <w:t xml:space="preserve"> un video</w:t>
+      </w:r>
+    </w:p>
+    <w:p>
+      <w:pPr>
+        <w:rPr>
+          <w:sz w:val="28"/>
+          <w:szCs w:val="28"/>
+        </w:rPr>
+      </w:pPr>
+      <w:r>
+        <w:rPr>
+          <w:sz w:val="28"/>
+          <w:szCs w:val="28"/>
+        </w:rPr>
+        <w:t xml:space="preserve">Attore: </w:t>
+      </w:r>
+      <w:r>
+        <w:rPr>
+          <w:sz w:val="28"/>
+          <w:szCs w:val="28"/>
+        </w:rPr>
+        <w:t>Utente</w:t>
+      </w:r>
+    </w:p>
+    <w:p>
+      <w:pPr>
+        <w:rPr>
+          <w:sz w:val="28"/>
+          <w:szCs w:val="28"/>
+        </w:rPr>
+      </w:pPr>
+      <w:r>
+        <w:rPr>
+          <w:sz w:val="28"/>
+          <w:szCs w:val="28"/>
+        </w:rPr>
+        <w:t xml:space="preserve">Entry </w:t>
+      </w:r>
+      <w:proofErr w:type="spellStart"/>
+      <w:r>
+        <w:rPr>
+          <w:sz w:val="28"/>
+          <w:szCs w:val="28"/>
+        </w:rPr>
+        <w:t>Condition</w:t>
+      </w:r>
+      <w:proofErr w:type="spellEnd"/>
+      <w:r>
+        <w:rPr>
+          <w:sz w:val="28"/>
+          <w:szCs w:val="28"/>
+        </w:rPr>
+        <w:t>:</w:t>
+      </w:r>
+      <w:r>
+        <w:rPr>
+          <w:sz w:val="28"/>
+          <w:szCs w:val="28"/>
+        </w:rPr>
+        <w:t xml:space="preserve"> L’utente guarda un video.</w:t>
+      </w:r>
+    </w:p>
+    <w:p>
+      <w:pPr>
+        <w:rPr>
+          <w:sz w:val="28"/>
+          <w:szCs w:val="28"/>
+        </w:rPr>
+      </w:pPr>
+      <w:r>
+        <w:rPr>
+          <w:sz w:val="28"/>
+          <w:szCs w:val="28"/>
+        </w:rPr>
+        <w:t>Flusso di eventi:</w:t>
+      </w:r>
+      <w:r>
+        <w:rPr>
+          <w:sz w:val="28"/>
+          <w:szCs w:val="28"/>
+        </w:rPr>
+        <w:t xml:space="preserve"> L’utente può </w:t>
+      </w:r>
+      <w:r>
+        <w:rPr>
+          <w:sz w:val="28"/>
+          <w:szCs w:val="28"/>
+        </w:rPr>
+        <w:t>valutare</w:t>
+      </w:r>
+      <w:r>
+        <w:rPr>
+          <w:sz w:val="28"/>
+          <w:szCs w:val="28"/>
+        </w:rPr>
+        <w:t xml:space="preserve"> il video in riproduzione o che ha appena terminato di vedere, </w:t>
+      </w:r>
+      <w:r>
+        <w:rPr>
+          <w:sz w:val="28"/>
+          <w:szCs w:val="28"/>
+        </w:rPr>
+        <w:t>lasciando</w:t>
+      </w:r>
+      <w:r>
+        <w:rPr>
+          <w:sz w:val="28"/>
+          <w:szCs w:val="28"/>
+        </w:rPr>
+        <w:t>:</w:t>
+      </w:r>
+    </w:p>
+    <w:p>
+      <w:pPr>
+        <w:pStyle w:val="Paragrafoelenco"/>
+        <w:numPr>
+          <w:ilvl w:val="0"/>
+          <w:numId w:val="22"/>
+        </w:numPr>
+        <w:rPr>
+          <w:sz w:val="28"/>
+          <w:szCs w:val="28"/>
+        </w:rPr>
+      </w:pPr>
+      <w:r>
+        <w:rPr>
+          <w:sz w:val="28"/>
+          <w:szCs w:val="28"/>
+        </w:rPr>
+        <w:t>like</w:t>
+      </w:r>
+      <w:r>
+        <w:rPr>
+          <w:sz w:val="28"/>
+          <w:szCs w:val="28"/>
+        </w:rPr>
+        <w:t>;</w:t>
+      </w:r>
+    </w:p>
+    <w:p>
+      <w:pPr>
+        <w:pStyle w:val="Paragrafoelenco"/>
+        <w:numPr>
+          <w:ilvl w:val="0"/>
+          <w:numId w:val="22"/>
+        </w:numPr>
+        <w:rPr>
+          <w:sz w:val="28"/>
+          <w:szCs w:val="28"/>
+        </w:rPr>
+      </w:pPr>
+      <w:r>
+        <w:rPr>
+          <w:sz w:val="28"/>
+          <w:szCs w:val="28"/>
+        </w:rPr>
+        <w:t>dislike</w:t>
+      </w:r>
+      <w:r>
+        <w:rPr>
+          <w:sz w:val="28"/>
+          <w:szCs w:val="28"/>
+        </w:rPr>
+        <w:t>.</w:t>
+      </w:r>
+    </w:p>
+    <w:p>
+      <w:pPr>
+        <w:rPr>
+          <w:sz w:val="28"/>
+          <w:szCs w:val="28"/>
+        </w:rPr>
+      </w:pPr>
+      <w:r>
+        <w:rPr>
+          <w:sz w:val="28"/>
+          <w:szCs w:val="28"/>
+        </w:rPr>
+        <w:t xml:space="preserve">Exit </w:t>
+      </w:r>
+      <w:proofErr w:type="spellStart"/>
+      <w:r>
+        <w:rPr>
+          <w:sz w:val="28"/>
+          <w:szCs w:val="28"/>
+        </w:rPr>
+        <w:t>Condition</w:t>
+      </w:r>
+      <w:proofErr w:type="spellEnd"/>
+      <w:r>
+        <w:rPr>
+          <w:sz w:val="28"/>
+          <w:szCs w:val="28"/>
+        </w:rPr>
+        <w:t xml:space="preserve">: </w:t>
+      </w:r>
+      <w:r>
+        <w:rPr>
+          <w:sz w:val="28"/>
+          <w:szCs w:val="28"/>
+        </w:rPr>
+        <w:t xml:space="preserve">L’utente ha </w:t>
+      </w:r>
+      <w:r>
+        <w:rPr>
+          <w:sz w:val="28"/>
+          <w:szCs w:val="28"/>
+        </w:rPr>
+        <w:t>valutato</w:t>
+      </w:r>
+      <w:r>
+        <w:rPr>
+          <w:sz w:val="28"/>
+          <w:szCs w:val="28"/>
+        </w:rPr>
+        <w:t xml:space="preserve"> il video guardato.</w:t>
+      </w:r>
+    </w:p>
+    <w:p>
+      <w:pPr>
+        <w:rPr>
+          <w:sz w:val="28"/>
+          <w:szCs w:val="28"/>
+        </w:rPr>
+      </w:pPr>
+      <w:r>
+        <w:rPr>
+          <w:sz w:val="28"/>
+          <w:szCs w:val="28"/>
+        </w:rPr>
+        <w:t>Flusso alternativo/ Eccezioni:</w:t>
+      </w:r>
+    </w:p>
+    <w:p>
+      <w:pPr>
+        <w:rPr>
+          <w:sz w:val="28"/>
+          <w:szCs w:val="28"/>
+        </w:rPr>
+      </w:pPr>
+      <w:r>
+        <w:rPr>
+          <w:sz w:val="28"/>
+          <w:szCs w:val="28"/>
+        </w:rPr>
+        <w:t>Flusso alternativo</w:t>
+      </w:r>
+      <w:r>
+        <w:rPr>
+          <w:sz w:val="28"/>
+          <w:szCs w:val="28"/>
+        </w:rPr>
+        <w:t>:</w:t>
+      </w:r>
+    </w:p>
+    <w:p>
+      <w:pPr>
+        <w:rPr>
+          <w:sz w:val="28"/>
+          <w:szCs w:val="28"/>
+        </w:rPr>
+      </w:pPr>
+    </w:p>
+    <w:p>
+      <w:pPr>
+        <w:rPr>
+          <w:b/>
+          <w:bCs/>
+          <w:sz w:val="28"/>
+          <w:szCs w:val="28"/>
+        </w:rPr>
+      </w:pPr>
+      <w:r>
+        <w:rPr>
+          <w:b/>
+          <w:bCs/>
+          <w:sz w:val="28"/>
+          <w:szCs w:val="28"/>
+        </w:rPr>
+        <w:t>UC</w:t>
+      </w:r>
+      <w:r>
+        <w:rPr>
+          <w:b/>
+          <w:bCs/>
+          <w:sz w:val="28"/>
+          <w:szCs w:val="28"/>
+        </w:rPr>
+        <w:t>7</w:t>
+      </w:r>
+      <w:r>
+        <w:rPr>
+          <w:b/>
+          <w:bCs/>
+          <w:sz w:val="28"/>
+          <w:szCs w:val="28"/>
+        </w:rPr>
+        <w:t xml:space="preserve"> – </w:t>
+      </w:r>
+      <w:r>
+        <w:rPr>
+          <w:b/>
+          <w:bCs/>
+          <w:sz w:val="28"/>
+          <w:szCs w:val="28"/>
+        </w:rPr>
+        <w:t>Segnalare</w:t>
+      </w:r>
+      <w:r>
+        <w:rPr>
+          <w:b/>
+          <w:bCs/>
+          <w:sz w:val="28"/>
+          <w:szCs w:val="28"/>
+        </w:rPr>
+        <w:t xml:space="preserve"> un video</w:t>
+      </w:r>
+    </w:p>
+    <w:p>
+      <w:pPr>
+        <w:rPr>
+          <w:sz w:val="28"/>
+          <w:szCs w:val="28"/>
+        </w:rPr>
+      </w:pPr>
+      <w:r>
+        <w:rPr>
+          <w:sz w:val="28"/>
+          <w:szCs w:val="28"/>
+        </w:rPr>
+        <w:t xml:space="preserve">Attore: </w:t>
+      </w:r>
+      <w:r>
+        <w:rPr>
+          <w:sz w:val="28"/>
+          <w:szCs w:val="28"/>
+        </w:rPr>
+        <w:t>Utente</w:t>
+      </w:r>
+    </w:p>
+    <w:p>
+      <w:pPr>
+        <w:rPr>
+          <w:sz w:val="28"/>
+          <w:szCs w:val="28"/>
+        </w:rPr>
+      </w:pPr>
+      <w:r>
+        <w:rPr>
+          <w:sz w:val="28"/>
+          <w:szCs w:val="28"/>
+        </w:rPr>
+        <w:t xml:space="preserve">Entry </w:t>
+      </w:r>
+      <w:proofErr w:type="spellStart"/>
+      <w:r>
+        <w:rPr>
+          <w:sz w:val="28"/>
+          <w:szCs w:val="28"/>
+        </w:rPr>
+        <w:t>Condition</w:t>
+      </w:r>
+      <w:proofErr w:type="spellEnd"/>
+      <w:r>
+        <w:rPr>
+          <w:sz w:val="28"/>
+          <w:szCs w:val="28"/>
+        </w:rPr>
+        <w:t>:</w:t>
+      </w:r>
+      <w:r>
+        <w:rPr>
+          <w:sz w:val="28"/>
+          <w:szCs w:val="28"/>
+        </w:rPr>
+        <w:t xml:space="preserve"> L’utente guarda un video.</w:t>
+      </w:r>
+    </w:p>
+    <w:p>
+      <w:pPr>
+        <w:rPr>
+          <w:sz w:val="28"/>
+          <w:szCs w:val="28"/>
+        </w:rPr>
+      </w:pPr>
+      <w:r>
+        <w:rPr>
+          <w:sz w:val="28"/>
+          <w:szCs w:val="28"/>
+        </w:rPr>
+        <w:t>Flusso di eventi:</w:t>
+      </w:r>
+      <w:r>
+        <w:rPr>
+          <w:sz w:val="28"/>
+          <w:szCs w:val="28"/>
+        </w:rPr>
+        <w:t xml:space="preserve"> L’utente</w:t>
+      </w:r>
+      <w:r>
+        <w:rPr>
+          <w:sz w:val="28"/>
+          <w:szCs w:val="28"/>
+        </w:rPr>
+        <w:t xml:space="preserve"> ritiene che il video in riproduzione o appena guardato non rispecchi le linee guida della piattaforma. </w:t>
       </w:r>
     </w:p>
     <w:p>
@@ -3564,18 +4653,169 @@
           <w:ilvl w:val="0"/>
           <w:numId w:val="18"/>
         </w:numPr>
-        <w:ind w:left="1428"/>
-        <w:rPr>
-          <w:sz w:val="28"/>
-          <w:szCs w:val="28"/>
-        </w:rPr>
-      </w:pPr>
-      <w:r>
-        <w:rPr>
-          <w:sz w:val="28"/>
-          <w:szCs w:val="28"/>
-        </w:rPr>
-        <w:t>L’utente cambia l’estensione del file video</w:t>
+        <w:rPr>
+          <w:sz w:val="28"/>
+          <w:szCs w:val="28"/>
+        </w:rPr>
+      </w:pPr>
+      <w:r>
+        <w:rPr>
+          <w:sz w:val="28"/>
+          <w:szCs w:val="28"/>
+        </w:rPr>
+        <w:t>Preme sul tasto “Segnala video”</w:t>
+      </w:r>
+      <w:r>
+        <w:rPr>
+          <w:sz w:val="28"/>
+          <w:szCs w:val="28"/>
+        </w:rPr>
+        <w:t>;</w:t>
+      </w:r>
+    </w:p>
+    <w:p>
+      <w:pPr>
+        <w:pStyle w:val="Paragrafoelenco"/>
+        <w:numPr>
+          <w:ilvl w:val="0"/>
+          <w:numId w:val="18"/>
+        </w:numPr>
+        <w:rPr>
+          <w:sz w:val="28"/>
+          <w:szCs w:val="28"/>
+        </w:rPr>
+      </w:pPr>
+      <w:r>
+        <w:rPr>
+          <w:sz w:val="28"/>
+          <w:szCs w:val="28"/>
+        </w:rPr>
+        <w:t>Sceglie la motivazione della segnalazione.</w:t>
+      </w:r>
+    </w:p>
+    <w:p>
+      <w:pPr>
+        <w:pStyle w:val="Paragrafoelenco"/>
+        <w:numPr>
+          <w:ilvl w:val="0"/>
+          <w:numId w:val="18"/>
+        </w:numPr>
+        <w:rPr>
+          <w:sz w:val="28"/>
+          <w:szCs w:val="28"/>
+        </w:rPr>
+      </w:pPr>
+      <w:r>
+        <w:rPr>
+          <w:sz w:val="28"/>
+          <w:szCs w:val="28"/>
+        </w:rPr>
+        <w:t>T</w:t>
+      </w:r>
+      <w:r>
+        <w:rPr>
+          <w:sz w:val="28"/>
+          <w:szCs w:val="28"/>
+        </w:rPr>
+        <w:t>orna alla home page.</w:t>
+      </w:r>
+    </w:p>
+    <w:p>
+      <w:pPr>
+        <w:rPr>
+          <w:sz w:val="28"/>
+          <w:szCs w:val="28"/>
+        </w:rPr>
+      </w:pPr>
+      <w:r>
+        <w:rPr>
+          <w:sz w:val="28"/>
+          <w:szCs w:val="28"/>
+        </w:rPr>
+        <w:t xml:space="preserve">Exit </w:t>
+      </w:r>
+      <w:proofErr w:type="spellStart"/>
+      <w:r>
+        <w:rPr>
+          <w:sz w:val="28"/>
+          <w:szCs w:val="28"/>
+        </w:rPr>
+        <w:t>Condition</w:t>
+      </w:r>
+      <w:proofErr w:type="spellEnd"/>
+      <w:r>
+        <w:rPr>
+          <w:sz w:val="28"/>
+          <w:szCs w:val="28"/>
+        </w:rPr>
+        <w:t xml:space="preserve">: </w:t>
+      </w:r>
+      <w:r>
+        <w:rPr>
+          <w:sz w:val="28"/>
+          <w:szCs w:val="28"/>
+        </w:rPr>
+        <w:t xml:space="preserve">L’utente ha </w:t>
+      </w:r>
+      <w:r>
+        <w:rPr>
+          <w:sz w:val="28"/>
+          <w:szCs w:val="28"/>
+        </w:rPr>
+        <w:t xml:space="preserve">segnalato </w:t>
+      </w:r>
+      <w:r>
+        <w:rPr>
+          <w:sz w:val="28"/>
+          <w:szCs w:val="28"/>
+        </w:rPr>
+        <w:t>il video guardato.</w:t>
+      </w:r>
+    </w:p>
+    <w:p>
+      <w:pPr>
+        <w:rPr>
+          <w:sz w:val="28"/>
+          <w:szCs w:val="28"/>
+        </w:rPr>
+      </w:pPr>
+      <w:r>
+        <w:rPr>
+          <w:sz w:val="28"/>
+          <w:szCs w:val="28"/>
+        </w:rPr>
+        <w:lastRenderedPageBreak/>
+        <w:t>Flusso alternativo/ Eccezioni:</w:t>
+      </w:r>
+      <w:r>
+        <w:rPr>
+          <w:sz w:val="28"/>
+          <w:szCs w:val="28"/>
+        </w:rPr>
+        <w:t xml:space="preserve"> </w:t>
+      </w:r>
+      <w:r>
+        <w:rPr>
+          <w:sz w:val="28"/>
+          <w:szCs w:val="28"/>
+        </w:rPr>
+        <w:t xml:space="preserve">Se non si </w:t>
+      </w:r>
+      <w:proofErr w:type="spellStart"/>
+      <w:r>
+        <w:rPr>
+          <w:sz w:val="28"/>
+          <w:szCs w:val="28"/>
+        </w:rPr>
+        <w:t>scelglie</w:t>
+      </w:r>
+      <w:proofErr w:type="spellEnd"/>
+      <w:r>
+        <w:rPr>
+          <w:sz w:val="28"/>
+          <w:szCs w:val="28"/>
+        </w:rPr>
+        <w:t xml:space="preserve"> una motivazione per la segnalazione, esce un messaggio d’errore (“Motivazione non scelta”)(UC7.1 – Errore motivazione non scelta)</w:t>
       </w:r>
       <w:r>
         <w:rPr>
@@ -3587,117 +4827,37 @@
     </w:p>
     <w:p>
       <w:pPr>
+        <w:rPr>
+          <w:sz w:val="28"/>
+          <w:szCs w:val="28"/>
+        </w:rPr>
+      </w:pPr>
+      <w:r>
+        <w:rPr>
+          <w:sz w:val="28"/>
+          <w:szCs w:val="28"/>
+        </w:rPr>
+        <w:t>Flusso alternativo</w:t>
+      </w:r>
+      <w:r>
+        <w:rPr>
+          <w:sz w:val="28"/>
+          <w:szCs w:val="28"/>
+        </w:rPr>
+        <w:t>:</w:t>
+      </w:r>
+    </w:p>
+    <w:p>
+      <w:pPr>
+        <w:rPr>
+          <w:sz w:val="28"/>
+          <w:szCs w:val="28"/>
+        </w:rPr>
+      </w:pPr>
+    </w:p>
+    <w:p>
+      <w:pPr>
         <w:ind w:left="708"/>
-        <w:rPr>
-          <w:sz w:val="28"/>
-          <w:szCs w:val="28"/>
-        </w:rPr>
-      </w:pPr>
-      <w:r>
-        <w:rPr>
-          <w:sz w:val="28"/>
-          <w:szCs w:val="28"/>
-        </w:rPr>
-        <w:t>Dopodiché</w:t>
-      </w:r>
-      <w:r>
-        <w:rPr>
-          <w:sz w:val="28"/>
-          <w:szCs w:val="28"/>
-        </w:rPr>
-        <w:t xml:space="preserve"> segue il flusso di eventi di UC3 – Caricare video.</w:t>
-      </w:r>
-    </w:p>
-    <w:p>
-      <w:pPr>
-        <w:ind w:left="708"/>
-        <w:rPr>
-          <w:sz w:val="28"/>
-          <w:szCs w:val="28"/>
-        </w:rPr>
-      </w:pPr>
-      <w:r>
-        <w:rPr>
-          <w:sz w:val="28"/>
-          <w:szCs w:val="28"/>
-        </w:rPr>
-        <w:t xml:space="preserve">Exit </w:t>
-      </w:r>
-      <w:proofErr w:type="spellStart"/>
-      <w:r>
-        <w:rPr>
-          <w:sz w:val="28"/>
-          <w:szCs w:val="28"/>
-        </w:rPr>
-        <w:t>Condition</w:t>
-      </w:r>
-      <w:proofErr w:type="spellEnd"/>
-      <w:r>
-        <w:rPr>
-          <w:sz w:val="28"/>
-          <w:szCs w:val="28"/>
-        </w:rPr>
-        <w:t>:</w:t>
-      </w:r>
-    </w:p>
-    <w:p>
-      <w:pPr>
-        <w:ind w:left="708"/>
-        <w:rPr>
-          <w:sz w:val="28"/>
-          <w:szCs w:val="28"/>
-        </w:rPr>
-      </w:pPr>
-      <w:r>
-        <w:rPr>
-          <w:sz w:val="28"/>
-          <w:szCs w:val="28"/>
-        </w:rPr>
-        <w:t>Flusso alternativo/ Eccezioni:</w:t>
-      </w:r>
-    </w:p>
-    <w:p>
-      <w:pPr>
-        <w:ind w:firstLine="708"/>
-        <w:rPr>
-          <w:sz w:val="28"/>
-          <w:szCs w:val="28"/>
-        </w:rPr>
-      </w:pPr>
-      <w:r>
-        <w:rPr>
-          <w:sz w:val="28"/>
-          <w:szCs w:val="28"/>
-        </w:rPr>
-        <w:t>Flusso alternativo</w:t>
-      </w:r>
-      <w:r>
-        <w:rPr>
-          <w:sz w:val="28"/>
-          <w:szCs w:val="28"/>
-        </w:rPr>
-        <w:t>:</w:t>
-      </w:r>
-    </w:p>
-    <w:p>
-      <w:pPr>
-        <w:ind w:left="708"/>
-        <w:rPr>
-          <w:sz w:val="28"/>
-          <w:szCs w:val="28"/>
-        </w:rPr>
-      </w:pPr>
-    </w:p>
-    <w:p>
-      <w:pPr>
-        <w:rPr>
-          <w:sz w:val="28"/>
-          <w:szCs w:val="28"/>
-        </w:rPr>
-      </w:pPr>
-    </w:p>
-    <w:p>
-      <w:pPr>
         <w:rPr>
           <w:b/>
           <w:bCs/>
@@ -3712,7 +4872,6 @@
           <w:sz w:val="28"/>
           <w:szCs w:val="28"/>
         </w:rPr>
-        <w:lastRenderedPageBreak/>
         <w:t>UC</w:t>
       </w:r>
       <w:r>
@@ -3722,7 +4881,7 @@
           <w:sz w:val="28"/>
           <w:szCs w:val="28"/>
         </w:rPr>
-        <w:t xml:space="preserve">4 </w:t>
+        <w:t>7</w:t>
       </w:r>
       <w:r>
         <w:rPr>
@@ -3731,7 +4890,7 @@
           <w:sz w:val="28"/>
           <w:szCs w:val="28"/>
         </w:rPr>
-        <w:t xml:space="preserve">– </w:t>
+        <w:t>.1</w:t>
       </w:r>
       <w:r>
         <w:rPr>
@@ -3740,250 +4899,261 @@
           <w:sz w:val="28"/>
           <w:szCs w:val="28"/>
         </w:rPr>
-        <w:t>Guardare un video</w:t>
-      </w:r>
-    </w:p>
-    <w:p>
-      <w:pPr>
-        <w:rPr>
-          <w:sz w:val="28"/>
-          <w:szCs w:val="28"/>
-        </w:rPr>
-      </w:pPr>
-      <w:r>
-        <w:rPr>
-          <w:sz w:val="28"/>
-          <w:szCs w:val="28"/>
-        </w:rPr>
-        <w:t xml:space="preserve">Attore: </w:t>
-      </w:r>
-      <w:r>
-        <w:rPr>
-          <w:sz w:val="28"/>
-          <w:szCs w:val="28"/>
-        </w:rPr>
-        <w:t>Utente</w:t>
-      </w:r>
-    </w:p>
-    <w:p>
-      <w:pPr>
-        <w:rPr>
-          <w:sz w:val="28"/>
-          <w:szCs w:val="28"/>
-        </w:rPr>
-      </w:pPr>
-      <w:r>
-        <w:rPr>
-          <w:sz w:val="28"/>
-          <w:szCs w:val="28"/>
-        </w:rPr>
-        <w:t xml:space="preserve">Entry </w:t>
-      </w:r>
-      <w:proofErr w:type="spellStart"/>
-      <w:r>
-        <w:rPr>
-          <w:sz w:val="28"/>
-          <w:szCs w:val="28"/>
-        </w:rPr>
-        <w:t>Condition</w:t>
-      </w:r>
-      <w:proofErr w:type="spellEnd"/>
-      <w:r>
-        <w:rPr>
-          <w:sz w:val="28"/>
-          <w:szCs w:val="28"/>
-        </w:rPr>
-        <w:t>:</w:t>
-      </w:r>
-      <w:r>
-        <w:rPr>
-          <w:sz w:val="28"/>
-          <w:szCs w:val="28"/>
-        </w:rPr>
-        <w:t xml:space="preserve"> </w:t>
-      </w:r>
-      <w:r>
-        <w:rPr>
-          <w:sz w:val="28"/>
-          <w:szCs w:val="28"/>
-        </w:rPr>
-        <w:t xml:space="preserve">L’utente </w:t>
-      </w:r>
-      <w:r>
-        <w:rPr>
-          <w:sz w:val="28"/>
-          <w:szCs w:val="28"/>
-        </w:rPr>
-        <w:t>raggiunge la piattaforma.</w:t>
-      </w:r>
-    </w:p>
-    <w:p>
-      <w:pPr>
-        <w:rPr>
-          <w:sz w:val="28"/>
-          <w:szCs w:val="28"/>
-        </w:rPr>
-      </w:pPr>
-      <w:r>
-        <w:rPr>
-          <w:sz w:val="28"/>
-          <w:szCs w:val="28"/>
-        </w:rPr>
-        <w:t>Flusso di eventi:</w:t>
-      </w:r>
-      <w:r>
-        <w:rPr>
-          <w:sz w:val="28"/>
-          <w:szCs w:val="28"/>
-        </w:rPr>
-        <w:t xml:space="preserve"> L’utente sceglie </w:t>
-      </w:r>
-      <w:r>
-        <w:rPr>
-          <w:sz w:val="28"/>
-          <w:szCs w:val="28"/>
-        </w:rPr>
-        <w:t>un video di quelli presenti in p</w:t>
-      </w:r>
-      <w:r>
-        <w:rPr>
-          <w:sz w:val="28"/>
-          <w:szCs w:val="28"/>
-        </w:rPr>
-        <w:t xml:space="preserve">iattaforma. </w:t>
-      </w:r>
-    </w:p>
-    <w:p>
-      <w:pPr>
-        <w:rPr>
-          <w:sz w:val="28"/>
-          <w:szCs w:val="28"/>
-        </w:rPr>
-      </w:pPr>
-      <w:r>
-        <w:rPr>
-          <w:sz w:val="28"/>
-          <w:szCs w:val="28"/>
-        </w:rPr>
-        <w:t xml:space="preserve">Una volta scelto il video lo seleziona </w:t>
-      </w:r>
-      <w:r>
-        <w:rPr>
-          <w:sz w:val="28"/>
-          <w:szCs w:val="28"/>
-        </w:rPr>
-        <w:t xml:space="preserve">e </w:t>
-      </w:r>
-      <w:r>
-        <w:rPr>
-          <w:sz w:val="28"/>
-          <w:szCs w:val="28"/>
-        </w:rPr>
-        <w:t>lo guarda</w:t>
-      </w:r>
-    </w:p>
-    <w:p>
-      <w:pPr>
-        <w:rPr>
-          <w:sz w:val="28"/>
-          <w:szCs w:val="28"/>
-          <w:lang w:val="en-GB"/>
-        </w:rPr>
-      </w:pPr>
-      <w:r>
-        <w:rPr>
-          <w:sz w:val="28"/>
-          <w:szCs w:val="28"/>
-        </w:rPr>
-        <w:t xml:space="preserve">Exit </w:t>
-      </w:r>
-      <w:proofErr w:type="spellStart"/>
-      <w:r>
-        <w:rPr>
-          <w:sz w:val="28"/>
-          <w:szCs w:val="28"/>
-        </w:rPr>
-        <w:t>Condition</w:t>
-      </w:r>
-      <w:proofErr w:type="spellEnd"/>
-      <w:r>
-        <w:rPr>
-          <w:sz w:val="28"/>
-          <w:szCs w:val="28"/>
-        </w:rPr>
-        <w:t xml:space="preserve">: </w:t>
-      </w:r>
-      <w:r>
-        <w:rPr>
-          <w:sz w:val="28"/>
-          <w:szCs w:val="28"/>
-        </w:rPr>
-        <w:t>L’utente ha guardato un video</w:t>
-      </w:r>
-    </w:p>
-    <w:p>
-      <w:pPr>
-        <w:rPr>
-          <w:sz w:val="28"/>
-          <w:szCs w:val="28"/>
-        </w:rPr>
-      </w:pPr>
-      <w:r>
-        <w:rPr>
-          <w:sz w:val="28"/>
-          <w:szCs w:val="28"/>
-        </w:rPr>
-        <w:t>Flusso alternativo/ Eccezioni:</w:t>
-      </w:r>
-    </w:p>
-    <w:p>
-      <w:pPr>
-        <w:rPr>
-          <w:sz w:val="28"/>
-          <w:szCs w:val="28"/>
-        </w:rPr>
-      </w:pPr>
-      <w:r>
-        <w:rPr>
-          <w:sz w:val="28"/>
-          <w:szCs w:val="28"/>
-        </w:rPr>
-        <w:t>Flusso alternativo</w:t>
-      </w:r>
-      <w:r>
-        <w:rPr>
-          <w:sz w:val="28"/>
-          <w:szCs w:val="28"/>
-        </w:rPr>
-        <w:t>:</w:t>
-      </w:r>
-    </w:p>
-    <w:p>
-      <w:pPr>
-        <w:rPr>
-          <w:sz w:val="28"/>
-          <w:szCs w:val="28"/>
-        </w:rPr>
-      </w:pPr>
-    </w:p>
-    <w:p>
-      <w:pPr>
+        <w:t xml:space="preserve"> – </w:t>
+      </w:r>
+      <w:r>
         <w:rPr>
           <w:b/>
           <w:bCs/>
           <w:sz w:val="28"/>
           <w:szCs w:val="28"/>
         </w:rPr>
-      </w:pPr>
-      <w:r>
+        <w:t>Errore motivazione non scelta</w:t>
+      </w:r>
+    </w:p>
+    <w:p>
+      <w:pPr>
+        <w:ind w:left="708"/>
+        <w:rPr>
+          <w:sz w:val="28"/>
+          <w:szCs w:val="28"/>
+        </w:rPr>
+      </w:pPr>
+      <w:r>
+        <w:rPr>
+          <w:sz w:val="28"/>
+          <w:szCs w:val="28"/>
+        </w:rPr>
+        <w:t xml:space="preserve">Attore: </w:t>
+      </w:r>
+      <w:r>
+        <w:rPr>
+          <w:sz w:val="28"/>
+          <w:szCs w:val="28"/>
+        </w:rPr>
+        <w:t>Utente</w:t>
+      </w:r>
+    </w:p>
+    <w:p>
+      <w:pPr>
+        <w:ind w:left="708"/>
+        <w:rPr>
+          <w:sz w:val="28"/>
+          <w:szCs w:val="28"/>
+        </w:rPr>
+      </w:pPr>
+      <w:r>
+        <w:rPr>
+          <w:sz w:val="28"/>
+          <w:szCs w:val="28"/>
+        </w:rPr>
+        <w:t xml:space="preserve">Entry </w:t>
+      </w:r>
+      <w:proofErr w:type="spellStart"/>
+      <w:r>
+        <w:rPr>
+          <w:sz w:val="28"/>
+          <w:szCs w:val="28"/>
+        </w:rPr>
+        <w:t>Condition</w:t>
+      </w:r>
+      <w:proofErr w:type="spellEnd"/>
+      <w:r>
+        <w:rPr>
+          <w:sz w:val="28"/>
+          <w:szCs w:val="28"/>
+        </w:rPr>
+        <w:t>:</w:t>
+      </w:r>
+      <w:r>
+        <w:rPr>
+          <w:sz w:val="28"/>
+          <w:szCs w:val="28"/>
+        </w:rPr>
+        <w:t xml:space="preserve"> </w:t>
+      </w:r>
+      <w:r>
+        <w:rPr>
+          <w:sz w:val="28"/>
+          <w:szCs w:val="28"/>
+        </w:rPr>
+        <w:t>L’utente non ha inserito la motivazione per la segnalazione</w:t>
+      </w:r>
+    </w:p>
+    <w:p>
+      <w:pPr>
+        <w:ind w:left="708"/>
+        <w:rPr>
+          <w:sz w:val="28"/>
+          <w:szCs w:val="28"/>
+        </w:rPr>
+      </w:pPr>
+      <w:r>
+        <w:rPr>
+          <w:sz w:val="28"/>
+          <w:szCs w:val="28"/>
+        </w:rPr>
+        <w:t>Flusso di eventi:</w:t>
+      </w:r>
+      <w:r>
+        <w:rPr>
+          <w:sz w:val="28"/>
+          <w:szCs w:val="28"/>
+        </w:rPr>
+        <w:t xml:space="preserve"> </w:t>
+      </w:r>
+      <w:r>
+        <w:rPr>
+          <w:sz w:val="28"/>
+          <w:szCs w:val="28"/>
+        </w:rPr>
+        <w:t>L’utente sceglie una motivazione per la segnalazione fra:</w:t>
+      </w:r>
+    </w:p>
+    <w:p>
+      <w:pPr>
+        <w:pStyle w:val="Paragrafoelenco"/>
+        <w:numPr>
+          <w:ilvl w:val="0"/>
+          <w:numId w:val="19"/>
+        </w:numPr>
+        <w:ind w:left="1428"/>
+        <w:rPr>
+          <w:sz w:val="28"/>
+          <w:szCs w:val="28"/>
+        </w:rPr>
+      </w:pPr>
+      <w:r>
+        <w:rPr>
+          <w:sz w:val="28"/>
+          <w:szCs w:val="28"/>
+        </w:rPr>
+        <w:t>Motivazioni di default;</w:t>
+      </w:r>
+    </w:p>
+    <w:p>
+      <w:pPr>
+        <w:pStyle w:val="Paragrafoelenco"/>
+        <w:numPr>
+          <w:ilvl w:val="0"/>
+          <w:numId w:val="19"/>
+        </w:numPr>
+        <w:ind w:left="1428"/>
+        <w:rPr>
+          <w:sz w:val="28"/>
+          <w:szCs w:val="28"/>
+        </w:rPr>
+      </w:pPr>
+      <w:r>
+        <w:rPr>
+          <w:sz w:val="28"/>
+          <w:szCs w:val="28"/>
+        </w:rPr>
+        <w:t>Motivazione personale.</w:t>
+      </w:r>
+    </w:p>
+    <w:p>
+      <w:pPr>
+        <w:ind w:left="708"/>
+        <w:rPr>
+          <w:sz w:val="28"/>
+          <w:szCs w:val="28"/>
+        </w:rPr>
+      </w:pPr>
+      <w:r>
+        <w:rPr>
+          <w:sz w:val="28"/>
+          <w:szCs w:val="28"/>
+        </w:rPr>
+        <w:t xml:space="preserve">Exit </w:t>
+      </w:r>
+      <w:proofErr w:type="spellStart"/>
+      <w:r>
+        <w:rPr>
+          <w:sz w:val="28"/>
+          <w:szCs w:val="28"/>
+        </w:rPr>
+        <w:t>Condition</w:t>
+      </w:r>
+      <w:proofErr w:type="spellEnd"/>
+      <w:r>
+        <w:rPr>
+          <w:sz w:val="28"/>
+          <w:szCs w:val="28"/>
+        </w:rPr>
+        <w:t xml:space="preserve">: </w:t>
+      </w:r>
+      <w:r>
+        <w:rPr>
+          <w:sz w:val="28"/>
+          <w:szCs w:val="28"/>
+        </w:rPr>
+        <w:t>L’utente ha inviato la segnalazione.</w:t>
+      </w:r>
+    </w:p>
+    <w:p>
+      <w:pPr>
+        <w:ind w:left="708"/>
+        <w:rPr>
+          <w:sz w:val="28"/>
+          <w:szCs w:val="28"/>
+        </w:rPr>
+      </w:pPr>
+      <w:r>
+        <w:rPr>
+          <w:sz w:val="28"/>
+          <w:szCs w:val="28"/>
+        </w:rPr>
+        <w:t>Flusso alternativo/ Eccezioni:</w:t>
+      </w:r>
+      <w:r>
+        <w:rPr>
+          <w:sz w:val="28"/>
+          <w:szCs w:val="28"/>
+        </w:rPr>
+        <w:t xml:space="preserve"> </w:t>
+      </w:r>
+    </w:p>
+    <w:p>
+      <w:pPr>
+        <w:ind w:left="708"/>
+        <w:rPr>
+          <w:sz w:val="28"/>
+          <w:szCs w:val="28"/>
+        </w:rPr>
+      </w:pPr>
+      <w:r>
+        <w:rPr>
+          <w:sz w:val="28"/>
+          <w:szCs w:val="28"/>
+        </w:rPr>
+        <w:t>Flusso alternativo</w:t>
+      </w:r>
+      <w:r>
+        <w:rPr>
+          <w:sz w:val="28"/>
+          <w:szCs w:val="28"/>
+        </w:rPr>
+        <w:t>:</w:t>
+      </w:r>
+    </w:p>
+    <w:p>
+      <w:pPr>
+        <w:rPr>
+          <w:sz w:val="28"/>
+          <w:szCs w:val="28"/>
+        </w:rPr>
+      </w:pPr>
+    </w:p>
+    <w:p>
+      <w:pPr>
         <w:rPr>
           <w:b/>
           <w:bCs/>
           <w:sz w:val="28"/>
           <w:szCs w:val="28"/>
         </w:rPr>
-        <w:t>UC</w:t>
-      </w:r>
+      </w:pPr>
       <w:r>
         <w:rPr>
           <w:b/>
@@ -3991,7 +5161,7 @@
           <w:sz w:val="28"/>
           <w:szCs w:val="28"/>
         </w:rPr>
-        <w:t xml:space="preserve">4 – </w:t>
+        <w:t>UC</w:t>
       </w:r>
       <w:r>
         <w:rPr>
@@ -4000,7 +5170,7 @@
           <w:sz w:val="28"/>
           <w:szCs w:val="28"/>
         </w:rPr>
-        <w:t>Commentare</w:t>
+        <w:t>8</w:t>
       </w:r>
       <w:r>
         <w:rPr>
@@ -4009,7 +5179,16 @@
           <w:sz w:val="28"/>
           <w:szCs w:val="28"/>
         </w:rPr>
-        <w:t xml:space="preserve"> un video</w:t>
+        <w:t xml:space="preserve"> – Segnalare un </w:t>
+      </w:r>
+      <w:r>
+        <w:rPr>
+          <w:b/>
+          <w:bCs/>
+          <w:sz w:val="28"/>
+          <w:szCs w:val="28"/>
+        </w:rPr>
+        <w:t>commento</w:t>
       </w:r>
     </w:p>
     <w:p>
@@ -4069,21 +5248,178 @@
           <w:sz w:val="28"/>
           <w:szCs w:val="28"/>
         </w:rPr>
-        <w:t xml:space="preserve"> L’utente </w:t>
-      </w:r>
-      <w:r>
-        <w:rPr>
-          <w:sz w:val="28"/>
-          <w:szCs w:val="28"/>
-        </w:rPr>
-        <w:t>guar</w:t>
-      </w:r>
-      <w:r>
-        <w:rPr>
-          <w:sz w:val="28"/>
-          <w:szCs w:val="28"/>
-        </w:rPr>
-        <w:t>da un video</w:t>
+        <w:t xml:space="preserve"> L’utente guarda un video.</w:t>
+      </w:r>
+    </w:p>
+    <w:p>
+      <w:pPr>
+        <w:rPr>
+          <w:sz w:val="28"/>
+          <w:szCs w:val="28"/>
+        </w:rPr>
+      </w:pPr>
+      <w:r>
+        <w:rPr>
+          <w:sz w:val="28"/>
+          <w:szCs w:val="28"/>
+        </w:rPr>
+        <w:t>Flusso di eventi:</w:t>
+      </w:r>
+      <w:r>
+        <w:rPr>
+          <w:sz w:val="28"/>
+          <w:szCs w:val="28"/>
+        </w:rPr>
+        <w:t xml:space="preserve"> L’utente ritiene che il video in riproduzione o appena guardato non rispecchi le linee guida della piattaforma. </w:t>
+      </w:r>
+    </w:p>
+    <w:p>
+      <w:pPr>
+        <w:pStyle w:val="Paragrafoelenco"/>
+        <w:numPr>
+          <w:ilvl w:val="0"/>
+          <w:numId w:val="18"/>
+        </w:numPr>
+        <w:rPr>
+          <w:sz w:val="28"/>
+          <w:szCs w:val="28"/>
+        </w:rPr>
+      </w:pPr>
+      <w:r>
+        <w:rPr>
+          <w:sz w:val="28"/>
+          <w:szCs w:val="28"/>
+        </w:rPr>
+        <w:t>Preme sul tasto “Segnala video”</w:t>
+      </w:r>
+      <w:r>
+        <w:rPr>
+          <w:sz w:val="28"/>
+          <w:szCs w:val="28"/>
+        </w:rPr>
+        <w:t>;</w:t>
+      </w:r>
+    </w:p>
+    <w:p>
+      <w:pPr>
+        <w:pStyle w:val="Paragrafoelenco"/>
+        <w:numPr>
+          <w:ilvl w:val="0"/>
+          <w:numId w:val="18"/>
+        </w:numPr>
+        <w:rPr>
+          <w:sz w:val="28"/>
+          <w:szCs w:val="28"/>
+        </w:rPr>
+      </w:pPr>
+      <w:r>
+        <w:rPr>
+          <w:sz w:val="28"/>
+          <w:szCs w:val="28"/>
+        </w:rPr>
+        <w:t>Sceglie la motivazione della segnalazione</w:t>
+      </w:r>
+      <w:r>
+        <w:rPr>
+          <w:sz w:val="28"/>
+          <w:szCs w:val="28"/>
+        </w:rPr>
+        <w:t>;</w:t>
+      </w:r>
+    </w:p>
+    <w:p>
+      <w:pPr>
+        <w:pStyle w:val="Paragrafoelenco"/>
+        <w:numPr>
+          <w:ilvl w:val="0"/>
+          <w:numId w:val="18"/>
+        </w:numPr>
+        <w:rPr>
+          <w:sz w:val="28"/>
+          <w:szCs w:val="28"/>
+        </w:rPr>
+      </w:pPr>
+      <w:r>
+        <w:rPr>
+          <w:sz w:val="28"/>
+          <w:szCs w:val="28"/>
+        </w:rPr>
+        <w:t>T</w:t>
+      </w:r>
+      <w:r>
+        <w:rPr>
+          <w:sz w:val="28"/>
+          <w:szCs w:val="28"/>
+        </w:rPr>
+        <w:t>orna alla home page.</w:t>
+      </w:r>
+    </w:p>
+    <w:p>
+      <w:pPr>
+        <w:rPr>
+          <w:sz w:val="28"/>
+          <w:szCs w:val="28"/>
+        </w:rPr>
+      </w:pPr>
+      <w:r>
+        <w:rPr>
+          <w:sz w:val="28"/>
+          <w:szCs w:val="28"/>
+        </w:rPr>
+        <w:t xml:space="preserve">Exit </w:t>
+      </w:r>
+      <w:proofErr w:type="spellStart"/>
+      <w:r>
+        <w:rPr>
+          <w:sz w:val="28"/>
+          <w:szCs w:val="28"/>
+        </w:rPr>
+        <w:t>Condition</w:t>
+      </w:r>
+      <w:proofErr w:type="spellEnd"/>
+      <w:r>
+        <w:rPr>
+          <w:sz w:val="28"/>
+          <w:szCs w:val="28"/>
+        </w:rPr>
+        <w:t xml:space="preserve">: </w:t>
+      </w:r>
+      <w:r>
+        <w:rPr>
+          <w:sz w:val="28"/>
+          <w:szCs w:val="28"/>
+        </w:rPr>
+        <w:t>L’utente ha segnalato il video guardato.</w:t>
+      </w:r>
+    </w:p>
+    <w:p>
+      <w:pPr>
+        <w:rPr>
+          <w:sz w:val="28"/>
+          <w:szCs w:val="28"/>
+          <w:lang w:val="en-GB"/>
+        </w:rPr>
+      </w:pPr>
+      <w:r>
+        <w:rPr>
+          <w:sz w:val="28"/>
+          <w:szCs w:val="28"/>
+        </w:rPr>
+        <w:t>Flusso alternativo/ Eccezioni:</w:t>
+      </w:r>
+      <w:r>
+        <w:rPr>
+          <w:sz w:val="28"/>
+          <w:szCs w:val="28"/>
+        </w:rPr>
+        <w:t xml:space="preserve"> </w:t>
+      </w:r>
+      <w:r>
+        <w:rPr>
+          <w:sz w:val="28"/>
+          <w:szCs w:val="28"/>
+        </w:rPr>
+        <w:t>Se non si sceglie una motivazione per la segnalazione, esce un messaggio d’errore (“Motivazione non scelta”)(UC7.1 – Errore motivazione non scelta)</w:t>
       </w:r>
       <w:r>
         <w:rPr>
@@ -4105,74 +5441,6 @@
           <w:sz w:val="28"/>
           <w:szCs w:val="28"/>
         </w:rPr>
-        <w:t>Flusso di eventi:</w:t>
-      </w:r>
-      <w:r>
-        <w:rPr>
-          <w:sz w:val="28"/>
-          <w:szCs w:val="28"/>
-        </w:rPr>
-        <w:t xml:space="preserve"> L’utente </w:t>
-      </w:r>
-    </w:p>
-    <w:p>
-      <w:pPr>
-        <w:rPr>
-          <w:sz w:val="28"/>
-          <w:szCs w:val="28"/>
-        </w:rPr>
-      </w:pPr>
-      <w:r>
-        <w:rPr>
-          <w:sz w:val="28"/>
-          <w:szCs w:val="28"/>
-        </w:rPr>
-        <w:t xml:space="preserve">Exit </w:t>
-      </w:r>
-      <w:proofErr w:type="spellStart"/>
-      <w:r>
-        <w:rPr>
-          <w:sz w:val="28"/>
-          <w:szCs w:val="28"/>
-        </w:rPr>
-        <w:t>Condition</w:t>
-      </w:r>
-      <w:proofErr w:type="spellEnd"/>
-      <w:r>
-        <w:rPr>
-          <w:sz w:val="28"/>
-          <w:szCs w:val="28"/>
-        </w:rPr>
-        <w:t xml:space="preserve">: </w:t>
-      </w:r>
-    </w:p>
-    <w:p>
-      <w:pPr>
-        <w:rPr>
-          <w:sz w:val="28"/>
-          <w:szCs w:val="28"/>
-        </w:rPr>
-      </w:pPr>
-      <w:r>
-        <w:rPr>
-          <w:sz w:val="28"/>
-          <w:szCs w:val="28"/>
-        </w:rPr>
-        <w:t>Flusso alternativo/ Eccezioni:</w:t>
-      </w:r>
-    </w:p>
-    <w:p>
-      <w:pPr>
-        <w:rPr>
-          <w:sz w:val="28"/>
-          <w:szCs w:val="28"/>
-        </w:rPr>
-      </w:pPr>
-      <w:r>
-        <w:rPr>
-          <w:sz w:val="28"/>
-          <w:szCs w:val="28"/>
-        </w:rPr>
         <w:t>Flusso alternativo</w:t>
       </w:r>
       <w:r>
@@ -4211,211 +5479,60 @@
           <w:sz w:val="28"/>
           <w:szCs w:val="28"/>
         </w:rPr>
-        <w:t>Come guardare/commentare/valutare un video</w:t>
-      </w:r>
-    </w:p>
-    <w:p>
-      <w:pPr>
-        <w:rPr>
-          <w:sz w:val="28"/>
-          <w:szCs w:val="28"/>
-        </w:rPr>
-      </w:pPr>
-      <w:r>
-        <w:rPr>
-          <w:sz w:val="28"/>
-          <w:szCs w:val="28"/>
-        </w:rPr>
-        <w:t>L’utente raggiunge la piattaforma. Per guardare un video può scegliere se ricercare un video specifico tramite la barra di ricerca o selezionare uno dei video proposti all’arrivo sulla piattaforma di quelli già caricati da altri utenti. Una volta aperto il video ci saranno titolo e descrizione e i commenti lasciati dagli altri utenti registrati. In più se il video è piaciuto o meno c’è la possibilità di lasciare un like o un dislike e commentare il video stesso nella box apposita. Per commentare il video bisogna effettuare il login, se questo già è stato fatto allora ci sarà una box nel quale scrivere il commento ed inviarlo.</w:t>
-      </w:r>
-    </w:p>
-    <w:p>
-      <w:pPr>
-        <w:rPr>
-          <w:sz w:val="28"/>
-          <w:szCs w:val="28"/>
-        </w:rPr>
-      </w:pPr>
-    </w:p>
-    <w:p>
-      <w:pPr>
-        <w:rPr>
-          <w:sz w:val="28"/>
-          <w:szCs w:val="28"/>
-        </w:rPr>
-      </w:pPr>
-      <w:r>
-        <w:rPr>
-          <w:sz w:val="28"/>
-          <w:szCs w:val="28"/>
-        </w:rPr>
-        <w:t>Come segnalare un video</w:t>
-      </w:r>
-    </w:p>
-    <w:p>
-      <w:pPr>
-        <w:rPr>
-          <w:sz w:val="28"/>
-          <w:szCs w:val="28"/>
-        </w:rPr>
-      </w:pPr>
-      <w:r>
-        <w:rPr>
-          <w:sz w:val="28"/>
-          <w:szCs w:val="28"/>
-        </w:rPr>
-        <w:t>Per segnalare un video, esiste la funzione dal quale ogni utente registrato può raggiungere una volta aperto il video che</w:t>
-      </w:r>
-      <w:r>
-        <w:rPr>
-          <w:sz w:val="28"/>
-          <w:szCs w:val="28"/>
-        </w:rPr>
-        <w:t xml:space="preserve"> </w:t>
-      </w:r>
-      <w:r>
-        <w:rPr>
-          <w:sz w:val="28"/>
-          <w:szCs w:val="28"/>
-        </w:rPr>
-        <w:t xml:space="preserve"> si vuole segnalare agli amministratori. Da qui si inserisce la motivazione della segnalazione che può essere scelta fra quelle di default o una scritta dall’utente stesso che vuole segnalare il video. Una volta segnalato il video si torna alla home della piattaforma.</w:t>
-      </w:r>
-    </w:p>
-    <w:p>
-      <w:pPr>
-        <w:rPr>
-          <w:sz w:val="28"/>
-          <w:szCs w:val="28"/>
-        </w:rPr>
-      </w:pPr>
-    </w:p>
-    <w:p>
-      <w:pPr>
-        <w:rPr>
-          <w:sz w:val="28"/>
-          <w:szCs w:val="28"/>
-        </w:rPr>
-      </w:pPr>
-    </w:p>
-    <w:p>
-      <w:pPr>
-        <w:rPr>
-          <w:sz w:val="28"/>
-          <w:szCs w:val="28"/>
-        </w:rPr>
-      </w:pPr>
-    </w:p>
-    <w:p>
-      <w:pPr>
-        <w:rPr>
-          <w:sz w:val="28"/>
-          <w:szCs w:val="28"/>
-        </w:rPr>
-      </w:pPr>
-      <w:r>
-        <w:rPr>
-          <w:sz w:val="28"/>
-          <w:szCs w:val="28"/>
-        </w:rPr>
-        <w:t>Come segnalare un commento</w:t>
-      </w:r>
-    </w:p>
-    <w:p>
-      <w:pPr>
-        <w:rPr>
-          <w:sz w:val="28"/>
-          <w:szCs w:val="28"/>
-        </w:rPr>
-      </w:pPr>
-      <w:r>
-        <w:rPr>
-          <w:sz w:val="28"/>
-          <w:szCs w:val="28"/>
-        </w:rPr>
-        <w:t xml:space="preserve">Per segnalare un commento, esiste la funzione dal quale ogni utente registrato può raggiungere una volta aperto un video nell’apposita sezione “Commenti”. Da qui, come nel segnalare i video, si inserisce la motivazione della segnalazione che può </w:t>
-      </w:r>
+        <w:t>Come segnalare un utente</w:t>
+      </w:r>
+    </w:p>
+    <w:p>
+      <w:pPr>
+        <w:rPr>
+          <w:sz w:val="28"/>
+          <w:szCs w:val="28"/>
+        </w:rPr>
+      </w:pPr>
+      <w:r>
+        <w:rPr>
+          <w:sz w:val="28"/>
+          <w:szCs w:val="28"/>
+        </w:rPr>
+        <w:t>Per la segnalazione di un utente, l’utente registrato deve accedere al canale dell’utente che si vuole segnalare. Questo può avvenire sia tramite la ricerca tramite nickname o cliccando su “Autore” quando si seleziona il video da guardare. Una volta arrivati nel canale dell’utente da segnalare tramite apposita funzione si può segnalare l’utente. Dopo aver inserito la motivazione della segnalazione, che può essere di default o scritta dall’utente che vuole segnalare, si torna alla home del sito.</w:t>
+      </w:r>
+    </w:p>
+    <w:p>
+      <w:pPr>
+        <w:rPr>
+          <w:sz w:val="28"/>
+          <w:szCs w:val="28"/>
+        </w:rPr>
+      </w:pPr>
+    </w:p>
+    <w:p>
+      <w:pPr>
+        <w:rPr>
+          <w:sz w:val="28"/>
+          <w:szCs w:val="28"/>
+        </w:rPr>
+      </w:pPr>
+      <w:r>
+        <w:rPr>
+          <w:sz w:val="28"/>
+          <w:szCs w:val="28"/>
+        </w:rPr>
+        <w:t>Come condividere un video</w:t>
+      </w:r>
+    </w:p>
+    <w:p>
+      <w:pPr>
+        <w:rPr>
+          <w:sz w:val="28"/>
+          <w:szCs w:val="28"/>
+        </w:rPr>
+      </w:pPr>
       <w:r>
         <w:rPr>
           <w:sz w:val="28"/>
           <w:szCs w:val="28"/>
         </w:rPr>
         <w:lastRenderedPageBreak/>
-        <w:t>essere una motivazione fra quelle di default o una scritta dall’utente stesso che vuole segnalare il commento. Una volta segnalato il commento si torna alla home della piattaforma.</w:t>
-      </w:r>
-    </w:p>
-    <w:p>
-      <w:pPr>
-        <w:rPr>
-          <w:sz w:val="28"/>
-          <w:szCs w:val="28"/>
-        </w:rPr>
-      </w:pPr>
-    </w:p>
-    <w:p>
-      <w:pPr>
-        <w:rPr>
-          <w:sz w:val="28"/>
-          <w:szCs w:val="28"/>
-        </w:rPr>
-      </w:pPr>
-      <w:r>
-        <w:rPr>
-          <w:sz w:val="28"/>
-          <w:szCs w:val="28"/>
-        </w:rPr>
-        <w:t>Come segnalare un utente</w:t>
-      </w:r>
-    </w:p>
-    <w:p>
-      <w:pPr>
-        <w:rPr>
-          <w:sz w:val="28"/>
-          <w:szCs w:val="28"/>
-        </w:rPr>
-      </w:pPr>
-      <w:r>
-        <w:rPr>
-          <w:sz w:val="28"/>
-          <w:szCs w:val="28"/>
-        </w:rPr>
-        <w:t>Per la segnalazione di un utente, l’utente registrato deve accedere al canale dell’utente che si vuole segnalare. Questo può avvenire sia tramite la ricerca tramite nickname o cliccando su “Autore” quando si seleziona il video da guardare. Una volta arrivati nel canale dell’utente da segnalare tramite apposita funzione si può segnalare l’utente. Dopo aver inserito la motivazione della segnalazione, che può essere di default o scritta dall’utente che vuole segnalare, si torna alla home del sito.</w:t>
-      </w:r>
-    </w:p>
-    <w:p>
-      <w:pPr>
-        <w:rPr>
-          <w:sz w:val="28"/>
-          <w:szCs w:val="28"/>
-        </w:rPr>
-      </w:pPr>
-    </w:p>
-    <w:p>
-      <w:pPr>
-        <w:rPr>
-          <w:sz w:val="28"/>
-          <w:szCs w:val="28"/>
-        </w:rPr>
-      </w:pPr>
-      <w:r>
-        <w:rPr>
-          <w:sz w:val="28"/>
-          <w:szCs w:val="28"/>
-        </w:rPr>
-        <w:t>Come condividere un video</w:t>
-      </w:r>
-    </w:p>
-    <w:p>
-      <w:pPr>
-        <w:rPr>
-          <w:sz w:val="28"/>
-          <w:szCs w:val="28"/>
-        </w:rPr>
-      </w:pPr>
-      <w:r>
-        <w:rPr>
-          <w:sz w:val="28"/>
-          <w:szCs w:val="28"/>
-        </w:rPr>
         <w:t>Per condividere un video sui social, una volta raggiunto il video tramite home o tramite ricerca, l’utente può condividere quel video sui suoi social tramite le relative funzioni.</w:t>
       </w:r>
     </w:p>
@@ -4584,15 +5701,7 @@
           <w:sz w:val="28"/>
           <w:szCs w:val="28"/>
         </w:rPr>
-        <w:t xml:space="preserve">L’Amministratore che gestisce i commenti nei video presenti sulla piattaforma può accedere, dopo aver fatto il login con il proprio account, al servizio in cui sono elencati tutti i commenti segnalati. Per decidere se un commento è inopportuno o </w:t>
-      </w:r>
-      <w:r>
-        <w:rPr>
-          <w:sz w:val="28"/>
-          <w:szCs w:val="28"/>
-        </w:rPr>
-        <w:lastRenderedPageBreak/>
-        <w:t>meno avrà a sua disposizione il link del video dove è stato rilasciato il commento, il commento e la motivazione della segnalazione. Dopo aver analizzato video, commento e motivazione della segnalazione potrà eliminare il commento segnalato.</w:t>
+        <w:t>L’Amministratore che gestisce i commenti nei video presenti sulla piattaforma può accedere, dopo aver fatto il login con il proprio account, al servizio in cui sono elencati tutti i commenti segnalati. Per decidere se un commento è inopportuno o meno avrà a sua disposizione il link del video dove è stato rilasciato il commento, il commento e la motivazione della segnalazione. Dopo aver analizzato video, commento e motivazione della segnalazione potrà eliminare il commento segnalato.</w:t>
       </w:r>
     </w:p>
     <w:p>
@@ -4903,6 +6012,119 @@
     </w:lvl>
   </w:abstractNum>
   <w:abstractNum w:abstractNumId="1" w15:restartNumberingAfterBreak="0">
+    <w:nsid w:val="0477677D"/>
+    <w:multiLevelType w:val="hybridMultilevel"/>
+    <w:tmpl w:val="7B58582A"/>
+    <w:lvl w:ilvl="0" w:tplc="04100001">
+      <w:start w:val="1"/>
+      <w:numFmt w:val="bullet"/>
+      <w:lvlText w:val=""/>
+      <w:lvlJc w:val="left"/>
+      <w:pPr>
+        <w:ind w:left="720" w:hanging="360"/>
+      </w:pPr>
+      <w:rPr>
+        <w:rFonts w:ascii="Symbol" w:hAnsi="Symbol" w:hint="default"/>
+      </w:rPr>
+    </w:lvl>
+    <w:lvl w:ilvl="1" w:tplc="04100003" w:tentative="1">
+      <w:start w:val="1"/>
+      <w:numFmt w:val="bullet"/>
+      <w:lvlText w:val="o"/>
+      <w:lvlJc w:val="left"/>
+      <w:pPr>
+        <w:ind w:left="1440" w:hanging="360"/>
+      </w:pPr>
+      <w:rPr>
+        <w:rFonts w:ascii="Courier New" w:hAnsi="Courier New" w:cs="Courier New" w:hint="default"/>
+      </w:rPr>
+    </w:lvl>
+    <w:lvl w:ilvl="2" w:tplc="04100005" w:tentative="1">
+      <w:start w:val="1"/>
+      <w:numFmt w:val="bullet"/>
+      <w:lvlText w:val=""/>
+      <w:lvlJc w:val="left"/>
+      <w:pPr>
+        <w:ind w:left="2160" w:hanging="360"/>
+      </w:pPr>
+      <w:rPr>
+        <w:rFonts w:ascii="Wingdings" w:hAnsi="Wingdings" w:hint="default"/>
+      </w:rPr>
+    </w:lvl>
+    <w:lvl w:ilvl="3" w:tplc="04100001" w:tentative="1">
+      <w:start w:val="1"/>
+      <w:numFmt w:val="bullet"/>
+      <w:lvlText w:val=""/>
+      <w:lvlJc w:val="left"/>
+      <w:pPr>
+        <w:ind w:left="2880" w:hanging="360"/>
+      </w:pPr>
+      <w:rPr>
+        <w:rFonts w:ascii="Symbol" w:hAnsi="Symbol" w:hint="default"/>
+      </w:rPr>
+    </w:lvl>
+    <w:lvl w:ilvl="4" w:tplc="04100003" w:tentative="1">
+      <w:start w:val="1"/>
+      <w:numFmt w:val="bullet"/>
+      <w:lvlText w:val="o"/>
+      <w:lvlJc w:val="left"/>
+      <w:pPr>
+        <w:ind w:left="3600" w:hanging="360"/>
+      </w:pPr>
+      <w:rPr>
+        <w:rFonts w:ascii="Courier New" w:hAnsi="Courier New" w:cs="Courier New" w:hint="default"/>
+      </w:rPr>
+    </w:lvl>
+    <w:lvl w:ilvl="5" w:tplc="04100005" w:tentative="1">
+      <w:start w:val="1"/>
+      <w:numFmt w:val="bullet"/>
+      <w:lvlText w:val=""/>
+      <w:lvlJc w:val="left"/>
+      <w:pPr>
+        <w:ind w:left="4320" w:hanging="360"/>
+      </w:pPr>
+      <w:rPr>
+        <w:rFonts w:ascii="Wingdings" w:hAnsi="Wingdings" w:hint="default"/>
+      </w:rPr>
+    </w:lvl>
+    <w:lvl w:ilvl="6" w:tplc="04100001" w:tentative="1">
+      <w:start w:val="1"/>
+      <w:numFmt w:val="bullet"/>
+      <w:lvlText w:val=""/>
+      <w:lvlJc w:val="left"/>
+      <w:pPr>
+        <w:ind w:left="5040" w:hanging="360"/>
+      </w:pPr>
+      <w:rPr>
+        <w:rFonts w:ascii="Symbol" w:hAnsi="Symbol" w:hint="default"/>
+      </w:rPr>
+    </w:lvl>
+    <w:lvl w:ilvl="7" w:tplc="04100003" w:tentative="1">
+      <w:start w:val="1"/>
+      <w:numFmt w:val="bullet"/>
+      <w:lvlText w:val="o"/>
+      <w:lvlJc w:val="left"/>
+      <w:pPr>
+        <w:ind w:left="5760" w:hanging="360"/>
+      </w:pPr>
+      <w:rPr>
+        <w:rFonts w:ascii="Courier New" w:hAnsi="Courier New" w:cs="Courier New" w:hint="default"/>
+      </w:rPr>
+    </w:lvl>
+    <w:lvl w:ilvl="8" w:tplc="04100005" w:tentative="1">
+      <w:start w:val="1"/>
+      <w:numFmt w:val="bullet"/>
+      <w:lvlText w:val=""/>
+      <w:lvlJc w:val="left"/>
+      <w:pPr>
+        <w:ind w:left="6480" w:hanging="360"/>
+      </w:pPr>
+      <w:rPr>
+        <w:rFonts w:ascii="Wingdings" w:hAnsi="Wingdings" w:hint="default"/>
+      </w:rPr>
+    </w:lvl>
+  </w:abstractNum>
+  <w:abstractNum w:abstractNumId="2" w15:restartNumberingAfterBreak="0">
     <w:nsid w:val="07DF3033"/>
     <w:multiLevelType w:val="hybridMultilevel"/>
     <w:tmpl w:val="9F96AD7E"/>
@@ -5015,7 +6237,120 @@
       </w:rPr>
     </w:lvl>
   </w:abstractNum>
-  <w:abstractNum w:abstractNumId="2" w15:restartNumberingAfterBreak="0">
+  <w:abstractNum w:abstractNumId="3" w15:restartNumberingAfterBreak="0">
+    <w:nsid w:val="0AE05510"/>
+    <w:multiLevelType w:val="hybridMultilevel"/>
+    <w:tmpl w:val="41BE80D4"/>
+    <w:lvl w:ilvl="0" w:tplc="04100001">
+      <w:start w:val="1"/>
+      <w:numFmt w:val="bullet"/>
+      <w:lvlText w:val=""/>
+      <w:lvlJc w:val="left"/>
+      <w:pPr>
+        <w:ind w:left="720" w:hanging="360"/>
+      </w:pPr>
+      <w:rPr>
+        <w:rFonts w:ascii="Symbol" w:hAnsi="Symbol" w:hint="default"/>
+      </w:rPr>
+    </w:lvl>
+    <w:lvl w:ilvl="1" w:tplc="04100003" w:tentative="1">
+      <w:start w:val="1"/>
+      <w:numFmt w:val="bullet"/>
+      <w:lvlText w:val="o"/>
+      <w:lvlJc w:val="left"/>
+      <w:pPr>
+        <w:ind w:left="1440" w:hanging="360"/>
+      </w:pPr>
+      <w:rPr>
+        <w:rFonts w:ascii="Courier New" w:hAnsi="Courier New" w:cs="Courier New" w:hint="default"/>
+      </w:rPr>
+    </w:lvl>
+    <w:lvl w:ilvl="2" w:tplc="04100005" w:tentative="1">
+      <w:start w:val="1"/>
+      <w:numFmt w:val="bullet"/>
+      <w:lvlText w:val=""/>
+      <w:lvlJc w:val="left"/>
+      <w:pPr>
+        <w:ind w:left="2160" w:hanging="360"/>
+      </w:pPr>
+      <w:rPr>
+        <w:rFonts w:ascii="Wingdings" w:hAnsi="Wingdings" w:hint="default"/>
+      </w:rPr>
+    </w:lvl>
+    <w:lvl w:ilvl="3" w:tplc="04100001" w:tentative="1">
+      <w:start w:val="1"/>
+      <w:numFmt w:val="bullet"/>
+      <w:lvlText w:val=""/>
+      <w:lvlJc w:val="left"/>
+      <w:pPr>
+        <w:ind w:left="2880" w:hanging="360"/>
+      </w:pPr>
+      <w:rPr>
+        <w:rFonts w:ascii="Symbol" w:hAnsi="Symbol" w:hint="default"/>
+      </w:rPr>
+    </w:lvl>
+    <w:lvl w:ilvl="4" w:tplc="04100003" w:tentative="1">
+      <w:start w:val="1"/>
+      <w:numFmt w:val="bullet"/>
+      <w:lvlText w:val="o"/>
+      <w:lvlJc w:val="left"/>
+      <w:pPr>
+        <w:ind w:left="3600" w:hanging="360"/>
+      </w:pPr>
+      <w:rPr>
+        <w:rFonts w:ascii="Courier New" w:hAnsi="Courier New" w:cs="Courier New" w:hint="default"/>
+      </w:rPr>
+    </w:lvl>
+    <w:lvl w:ilvl="5" w:tplc="04100005" w:tentative="1">
+      <w:start w:val="1"/>
+      <w:numFmt w:val="bullet"/>
+      <w:lvlText w:val=""/>
+      <w:lvlJc w:val="left"/>
+      <w:pPr>
+        <w:ind w:left="4320" w:hanging="360"/>
+      </w:pPr>
+      <w:rPr>
+        <w:rFonts w:ascii="Wingdings" w:hAnsi="Wingdings" w:hint="default"/>
+      </w:rPr>
+    </w:lvl>
+    <w:lvl w:ilvl="6" w:tplc="04100001" w:tentative="1">
+      <w:start w:val="1"/>
+      <w:numFmt w:val="bullet"/>
+      <w:lvlText w:val=""/>
+      <w:lvlJc w:val="left"/>
+      <w:pPr>
+        <w:ind w:left="5040" w:hanging="360"/>
+      </w:pPr>
+      <w:rPr>
+        <w:rFonts w:ascii="Symbol" w:hAnsi="Symbol" w:hint="default"/>
+      </w:rPr>
+    </w:lvl>
+    <w:lvl w:ilvl="7" w:tplc="04100003" w:tentative="1">
+      <w:start w:val="1"/>
+      <w:numFmt w:val="bullet"/>
+      <w:lvlText w:val="o"/>
+      <w:lvlJc w:val="left"/>
+      <w:pPr>
+        <w:ind w:left="5760" w:hanging="360"/>
+      </w:pPr>
+      <w:rPr>
+        <w:rFonts w:ascii="Courier New" w:hAnsi="Courier New" w:cs="Courier New" w:hint="default"/>
+      </w:rPr>
+    </w:lvl>
+    <w:lvl w:ilvl="8" w:tplc="04100005" w:tentative="1">
+      <w:start w:val="1"/>
+      <w:numFmt w:val="bullet"/>
+      <w:lvlText w:val=""/>
+      <w:lvlJc w:val="left"/>
+      <w:pPr>
+        <w:ind w:left="6480" w:hanging="360"/>
+      </w:pPr>
+      <w:rPr>
+        <w:rFonts w:ascii="Wingdings" w:hAnsi="Wingdings" w:hint="default"/>
+      </w:rPr>
+    </w:lvl>
+  </w:abstractNum>
+  <w:abstractNum w:abstractNumId="4" w15:restartNumberingAfterBreak="0">
     <w:nsid w:val="0F2237B2"/>
     <w:multiLevelType w:val="hybridMultilevel"/>
     <w:tmpl w:val="BC82453E"/>
@@ -5128,7 +6463,7 @@
       </w:rPr>
     </w:lvl>
   </w:abstractNum>
-  <w:abstractNum w:abstractNumId="3" w15:restartNumberingAfterBreak="0">
+  <w:abstractNum w:abstractNumId="5" w15:restartNumberingAfterBreak="0">
     <w:nsid w:val="0F990EF9"/>
     <w:multiLevelType w:val="hybridMultilevel"/>
     <w:tmpl w:val="1592CE96"/>
@@ -5241,7 +6576,7 @@
       </w:rPr>
     </w:lvl>
   </w:abstractNum>
-  <w:abstractNum w:abstractNumId="4" w15:restartNumberingAfterBreak="0">
+  <w:abstractNum w:abstractNumId="6" w15:restartNumberingAfterBreak="0">
     <w:nsid w:val="12713813"/>
     <w:multiLevelType w:val="hybridMultilevel"/>
     <w:tmpl w:val="0026142C"/>
@@ -5327,7 +6662,7 @@
       </w:pPr>
     </w:lvl>
   </w:abstractNum>
-  <w:abstractNum w:abstractNumId="5" w15:restartNumberingAfterBreak="0">
+  <w:abstractNum w:abstractNumId="7" w15:restartNumberingAfterBreak="0">
     <w:nsid w:val="13303979"/>
     <w:multiLevelType w:val="hybridMultilevel"/>
     <w:tmpl w:val="52B8E164"/>
@@ -5413,7 +6748,120 @@
       </w:pPr>
     </w:lvl>
   </w:abstractNum>
-  <w:abstractNum w:abstractNumId="6" w15:restartNumberingAfterBreak="0">
+  <w:abstractNum w:abstractNumId="8" w15:restartNumberingAfterBreak="0">
+    <w:nsid w:val="1D613891"/>
+    <w:multiLevelType w:val="hybridMultilevel"/>
+    <w:tmpl w:val="B246B0DC"/>
+    <w:lvl w:ilvl="0" w:tplc="04100001">
+      <w:start w:val="1"/>
+      <w:numFmt w:val="bullet"/>
+      <w:lvlText w:val=""/>
+      <w:lvlJc w:val="left"/>
+      <w:pPr>
+        <w:ind w:left="720" w:hanging="360"/>
+      </w:pPr>
+      <w:rPr>
+        <w:rFonts w:ascii="Symbol" w:hAnsi="Symbol" w:hint="default"/>
+      </w:rPr>
+    </w:lvl>
+    <w:lvl w:ilvl="1" w:tplc="04100003" w:tentative="1">
+      <w:start w:val="1"/>
+      <w:numFmt w:val="bullet"/>
+      <w:lvlText w:val="o"/>
+      <w:lvlJc w:val="left"/>
+      <w:pPr>
+        <w:ind w:left="1440" w:hanging="360"/>
+      </w:pPr>
+      <w:rPr>
+        <w:rFonts w:ascii="Courier New" w:hAnsi="Courier New" w:cs="Courier New" w:hint="default"/>
+      </w:rPr>
+    </w:lvl>
+    <w:lvl w:ilvl="2" w:tplc="04100005" w:tentative="1">
+      <w:start w:val="1"/>
+      <w:numFmt w:val="bullet"/>
+      <w:lvlText w:val=""/>
+      <w:lvlJc w:val="left"/>
+      <w:pPr>
+        <w:ind w:left="2160" w:hanging="360"/>
+      </w:pPr>
+      <w:rPr>
+        <w:rFonts w:ascii="Wingdings" w:hAnsi="Wingdings" w:hint="default"/>
+      </w:rPr>
+    </w:lvl>
+    <w:lvl w:ilvl="3" w:tplc="04100001" w:tentative="1">
+      <w:start w:val="1"/>
+      <w:numFmt w:val="bullet"/>
+      <w:lvlText w:val=""/>
+      <w:lvlJc w:val="left"/>
+      <w:pPr>
+        <w:ind w:left="2880" w:hanging="360"/>
+      </w:pPr>
+      <w:rPr>
+        <w:rFonts w:ascii="Symbol" w:hAnsi="Symbol" w:hint="default"/>
+      </w:rPr>
+    </w:lvl>
+    <w:lvl w:ilvl="4" w:tplc="04100003" w:tentative="1">
+      <w:start w:val="1"/>
+      <w:numFmt w:val="bullet"/>
+      <w:lvlText w:val="o"/>
+      <w:lvlJc w:val="left"/>
+      <w:pPr>
+        <w:ind w:left="3600" w:hanging="360"/>
+      </w:pPr>
+      <w:rPr>
+        <w:rFonts w:ascii="Courier New" w:hAnsi="Courier New" w:cs="Courier New" w:hint="default"/>
+      </w:rPr>
+    </w:lvl>
+    <w:lvl w:ilvl="5" w:tplc="04100005" w:tentative="1">
+      <w:start w:val="1"/>
+      <w:numFmt w:val="bullet"/>
+      <w:lvlText w:val=""/>
+      <w:lvlJc w:val="left"/>
+      <w:pPr>
+        <w:ind w:left="4320" w:hanging="360"/>
+      </w:pPr>
+      <w:rPr>
+        <w:rFonts w:ascii="Wingdings" w:hAnsi="Wingdings" w:hint="default"/>
+      </w:rPr>
+    </w:lvl>
+    <w:lvl w:ilvl="6" w:tplc="04100001" w:tentative="1">
+      <w:start w:val="1"/>
+      <w:numFmt w:val="bullet"/>
+      <w:lvlText w:val=""/>
+      <w:lvlJc w:val="left"/>
+      <w:pPr>
+        <w:ind w:left="5040" w:hanging="360"/>
+      </w:pPr>
+      <w:rPr>
+        <w:rFonts w:ascii="Symbol" w:hAnsi="Symbol" w:hint="default"/>
+      </w:rPr>
+    </w:lvl>
+    <w:lvl w:ilvl="7" w:tplc="04100003" w:tentative="1">
+      <w:start w:val="1"/>
+      <w:numFmt w:val="bullet"/>
+      <w:lvlText w:val="o"/>
+      <w:lvlJc w:val="left"/>
+      <w:pPr>
+        <w:ind w:left="5760" w:hanging="360"/>
+      </w:pPr>
+      <w:rPr>
+        <w:rFonts w:ascii="Courier New" w:hAnsi="Courier New" w:cs="Courier New" w:hint="default"/>
+      </w:rPr>
+    </w:lvl>
+    <w:lvl w:ilvl="8" w:tplc="04100005" w:tentative="1">
+      <w:start w:val="1"/>
+      <w:numFmt w:val="bullet"/>
+      <w:lvlText w:val=""/>
+      <w:lvlJc w:val="left"/>
+      <w:pPr>
+        <w:ind w:left="6480" w:hanging="360"/>
+      </w:pPr>
+      <w:rPr>
+        <w:rFonts w:ascii="Wingdings" w:hAnsi="Wingdings" w:hint="default"/>
+      </w:rPr>
+    </w:lvl>
+  </w:abstractNum>
+  <w:abstractNum w:abstractNumId="9" w15:restartNumberingAfterBreak="0">
     <w:nsid w:val="1DF16A6D"/>
     <w:multiLevelType w:val="hybridMultilevel"/>
     <w:tmpl w:val="4CBC5B9C"/>
@@ -5526,7 +6974,7 @@
       </w:rPr>
     </w:lvl>
   </w:abstractNum>
-  <w:abstractNum w:abstractNumId="7" w15:restartNumberingAfterBreak="0">
+  <w:abstractNum w:abstractNumId="10" w15:restartNumberingAfterBreak="0">
     <w:nsid w:val="2FA16F70"/>
     <w:multiLevelType w:val="hybridMultilevel"/>
     <w:tmpl w:val="F752955E"/>
@@ -5639,7 +7087,7 @@
       </w:rPr>
     </w:lvl>
   </w:abstractNum>
-  <w:abstractNum w:abstractNumId="8" w15:restartNumberingAfterBreak="0">
+  <w:abstractNum w:abstractNumId="11" w15:restartNumberingAfterBreak="0">
     <w:nsid w:val="330D3D41"/>
     <w:multiLevelType w:val="hybridMultilevel"/>
     <w:tmpl w:val="5EF42176"/>
@@ -5752,7 +7200,120 @@
       </w:rPr>
     </w:lvl>
   </w:abstractNum>
-  <w:abstractNum w:abstractNumId="9" w15:restartNumberingAfterBreak="0">
+  <w:abstractNum w:abstractNumId="12" w15:restartNumberingAfterBreak="0">
+    <w:nsid w:val="33893B58"/>
+    <w:multiLevelType w:val="hybridMultilevel"/>
+    <w:tmpl w:val="A184DCD8"/>
+    <w:lvl w:ilvl="0" w:tplc="04100001">
+      <w:start w:val="1"/>
+      <w:numFmt w:val="bullet"/>
+      <w:lvlText w:val=""/>
+      <w:lvlJc w:val="left"/>
+      <w:pPr>
+        <w:ind w:left="720" w:hanging="360"/>
+      </w:pPr>
+      <w:rPr>
+        <w:rFonts w:ascii="Symbol" w:hAnsi="Symbol" w:hint="default"/>
+      </w:rPr>
+    </w:lvl>
+    <w:lvl w:ilvl="1" w:tplc="04100003" w:tentative="1">
+      <w:start w:val="1"/>
+      <w:numFmt w:val="bullet"/>
+      <w:lvlText w:val="o"/>
+      <w:lvlJc w:val="left"/>
+      <w:pPr>
+        <w:ind w:left="1440" w:hanging="360"/>
+      </w:pPr>
+      <w:rPr>
+        <w:rFonts w:ascii="Courier New" w:hAnsi="Courier New" w:cs="Courier New" w:hint="default"/>
+      </w:rPr>
+    </w:lvl>
+    <w:lvl w:ilvl="2" w:tplc="04100005" w:tentative="1">
+      <w:start w:val="1"/>
+      <w:numFmt w:val="bullet"/>
+      <w:lvlText w:val=""/>
+      <w:lvlJc w:val="left"/>
+      <w:pPr>
+        <w:ind w:left="2160" w:hanging="360"/>
+      </w:pPr>
+      <w:rPr>
+        <w:rFonts w:ascii="Wingdings" w:hAnsi="Wingdings" w:hint="default"/>
+      </w:rPr>
+    </w:lvl>
+    <w:lvl w:ilvl="3" w:tplc="04100001" w:tentative="1">
+      <w:start w:val="1"/>
+      <w:numFmt w:val="bullet"/>
+      <w:lvlText w:val=""/>
+      <w:lvlJc w:val="left"/>
+      <w:pPr>
+        <w:ind w:left="2880" w:hanging="360"/>
+      </w:pPr>
+      <w:rPr>
+        <w:rFonts w:ascii="Symbol" w:hAnsi="Symbol" w:hint="default"/>
+      </w:rPr>
+    </w:lvl>
+    <w:lvl w:ilvl="4" w:tplc="04100003" w:tentative="1">
+      <w:start w:val="1"/>
+      <w:numFmt w:val="bullet"/>
+      <w:lvlText w:val="o"/>
+      <w:lvlJc w:val="left"/>
+      <w:pPr>
+        <w:ind w:left="3600" w:hanging="360"/>
+      </w:pPr>
+      <w:rPr>
+        <w:rFonts w:ascii="Courier New" w:hAnsi="Courier New" w:cs="Courier New" w:hint="default"/>
+      </w:rPr>
+    </w:lvl>
+    <w:lvl w:ilvl="5" w:tplc="04100005" w:tentative="1">
+      <w:start w:val="1"/>
+      <w:numFmt w:val="bullet"/>
+      <w:lvlText w:val=""/>
+      <w:lvlJc w:val="left"/>
+      <w:pPr>
+        <w:ind w:left="4320" w:hanging="360"/>
+      </w:pPr>
+      <w:rPr>
+        <w:rFonts w:ascii="Wingdings" w:hAnsi="Wingdings" w:hint="default"/>
+      </w:rPr>
+    </w:lvl>
+    <w:lvl w:ilvl="6" w:tplc="04100001" w:tentative="1">
+      <w:start w:val="1"/>
+      <w:numFmt w:val="bullet"/>
+      <w:lvlText w:val=""/>
+      <w:lvlJc w:val="left"/>
+      <w:pPr>
+        <w:ind w:left="5040" w:hanging="360"/>
+      </w:pPr>
+      <w:rPr>
+        <w:rFonts w:ascii="Symbol" w:hAnsi="Symbol" w:hint="default"/>
+      </w:rPr>
+    </w:lvl>
+    <w:lvl w:ilvl="7" w:tplc="04100003" w:tentative="1">
+      <w:start w:val="1"/>
+      <w:numFmt w:val="bullet"/>
+      <w:lvlText w:val="o"/>
+      <w:lvlJc w:val="left"/>
+      <w:pPr>
+        <w:ind w:left="5760" w:hanging="360"/>
+      </w:pPr>
+      <w:rPr>
+        <w:rFonts w:ascii="Courier New" w:hAnsi="Courier New" w:cs="Courier New" w:hint="default"/>
+      </w:rPr>
+    </w:lvl>
+    <w:lvl w:ilvl="8" w:tplc="04100005" w:tentative="1">
+      <w:start w:val="1"/>
+      <w:numFmt w:val="bullet"/>
+      <w:lvlText w:val=""/>
+      <w:lvlJc w:val="left"/>
+      <w:pPr>
+        <w:ind w:left="6480" w:hanging="360"/>
+      </w:pPr>
+      <w:rPr>
+        <w:rFonts w:ascii="Wingdings" w:hAnsi="Wingdings" w:hint="default"/>
+      </w:rPr>
+    </w:lvl>
+  </w:abstractNum>
+  <w:abstractNum w:abstractNumId="13" w15:restartNumberingAfterBreak="0">
     <w:nsid w:val="3D034FB8"/>
     <w:multiLevelType w:val="multilevel"/>
     <w:tmpl w:val="1A06C152"/>
@@ -5838,7 +7399,7 @@
       </w:pPr>
     </w:lvl>
   </w:abstractNum>
-  <w:abstractNum w:abstractNumId="10" w15:restartNumberingAfterBreak="0">
+  <w:abstractNum w:abstractNumId="14" w15:restartNumberingAfterBreak="0">
     <w:nsid w:val="4AF26C10"/>
     <w:multiLevelType w:val="hybridMultilevel"/>
     <w:tmpl w:val="FC2CA87E"/>
@@ -5951,7 +7512,7 @@
       </w:rPr>
     </w:lvl>
   </w:abstractNum>
-  <w:abstractNum w:abstractNumId="11" w15:restartNumberingAfterBreak="0">
+  <w:abstractNum w:abstractNumId="15" w15:restartNumberingAfterBreak="0">
     <w:nsid w:val="4BD6253E"/>
     <w:multiLevelType w:val="hybridMultilevel"/>
     <w:tmpl w:val="E686410A"/>
@@ -6037,7 +7598,7 @@
       </w:pPr>
     </w:lvl>
   </w:abstractNum>
-  <w:abstractNum w:abstractNumId="12" w15:restartNumberingAfterBreak="0">
+  <w:abstractNum w:abstractNumId="16" w15:restartNumberingAfterBreak="0">
     <w:nsid w:val="527753DE"/>
     <w:multiLevelType w:val="hybridMultilevel"/>
     <w:tmpl w:val="450E84EA"/>
@@ -6150,7 +7711,7 @@
       </w:rPr>
     </w:lvl>
   </w:abstractNum>
-  <w:abstractNum w:abstractNumId="13" w15:restartNumberingAfterBreak="0">
+  <w:abstractNum w:abstractNumId="17" w15:restartNumberingAfterBreak="0">
     <w:nsid w:val="608E7DC1"/>
     <w:multiLevelType w:val="hybridMultilevel"/>
     <w:tmpl w:val="4EA8D92E"/>
@@ -6263,7 +7824,7 @@
       </w:rPr>
     </w:lvl>
   </w:abstractNum>
-  <w:abstractNum w:abstractNumId="14" w15:restartNumberingAfterBreak="0">
+  <w:abstractNum w:abstractNumId="18" w15:restartNumberingAfterBreak="0">
     <w:nsid w:val="61C74CAD"/>
     <w:multiLevelType w:val="hybridMultilevel"/>
     <w:tmpl w:val="B3D0AE7A"/>
@@ -6349,7 +7910,7 @@
       </w:pPr>
     </w:lvl>
   </w:abstractNum>
-  <w:abstractNum w:abstractNumId="15" w15:restartNumberingAfterBreak="0">
+  <w:abstractNum w:abstractNumId="19" w15:restartNumberingAfterBreak="0">
     <w:nsid w:val="6B3C24A8"/>
     <w:multiLevelType w:val="hybridMultilevel"/>
     <w:tmpl w:val="FFFFFFFF"/>
@@ -6462,7 +8023,7 @@
       </w:rPr>
     </w:lvl>
   </w:abstractNum>
-  <w:abstractNum w:abstractNumId="16" w15:restartNumberingAfterBreak="0">
+  <w:abstractNum w:abstractNumId="20" w15:restartNumberingAfterBreak="0">
     <w:nsid w:val="70EF4342"/>
     <w:multiLevelType w:val="hybridMultilevel"/>
     <w:tmpl w:val="FFFFFFFF"/>
@@ -6575,10 +8136,10 @@
       </w:rPr>
     </w:lvl>
   </w:abstractNum>
-  <w:abstractNum w:abstractNumId="17" w15:restartNumberingAfterBreak="0">
+  <w:abstractNum w:abstractNumId="21" w15:restartNumberingAfterBreak="0">
     <w:nsid w:val="76490DC1"/>
     <w:multiLevelType w:val="hybridMultilevel"/>
-    <w:tmpl w:val="5192BAA6"/>
+    <w:tmpl w:val="3236AB0A"/>
     <w:lvl w:ilvl="0" w:tplc="04100001">
       <w:start w:val="1"/>
       <w:numFmt w:val="bullet"/>
@@ -6682,6 +8243,119 @@
       <w:lvlJc w:val="left"/>
       <w:pPr>
         <w:ind w:left="6480" w:hanging="360"/>
+      </w:pPr>
+      <w:rPr>
+        <w:rFonts w:ascii="Wingdings" w:hAnsi="Wingdings" w:hint="default"/>
+      </w:rPr>
+    </w:lvl>
+  </w:abstractNum>
+  <w:abstractNum w:abstractNumId="22" w15:restartNumberingAfterBreak="0">
+    <w:nsid w:val="7DEB6D30"/>
+    <w:multiLevelType w:val="hybridMultilevel"/>
+    <w:tmpl w:val="22C2F5B0"/>
+    <w:lvl w:ilvl="0" w:tplc="04100001">
+      <w:start w:val="1"/>
+      <w:numFmt w:val="bullet"/>
+      <w:lvlText w:val=""/>
+      <w:lvlJc w:val="left"/>
+      <w:pPr>
+        <w:ind w:left="1428" w:hanging="360"/>
+      </w:pPr>
+      <w:rPr>
+        <w:rFonts w:ascii="Symbol" w:hAnsi="Symbol" w:hint="default"/>
+      </w:rPr>
+    </w:lvl>
+    <w:lvl w:ilvl="1" w:tplc="04100003" w:tentative="1">
+      <w:start w:val="1"/>
+      <w:numFmt w:val="bullet"/>
+      <w:lvlText w:val="o"/>
+      <w:lvlJc w:val="left"/>
+      <w:pPr>
+        <w:ind w:left="2148" w:hanging="360"/>
+      </w:pPr>
+      <w:rPr>
+        <w:rFonts w:ascii="Courier New" w:hAnsi="Courier New" w:cs="Courier New" w:hint="default"/>
+      </w:rPr>
+    </w:lvl>
+    <w:lvl w:ilvl="2" w:tplc="04100005" w:tentative="1">
+      <w:start w:val="1"/>
+      <w:numFmt w:val="bullet"/>
+      <w:lvlText w:val=""/>
+      <w:lvlJc w:val="left"/>
+      <w:pPr>
+        <w:ind w:left="2868" w:hanging="360"/>
+      </w:pPr>
+      <w:rPr>
+        <w:rFonts w:ascii="Wingdings" w:hAnsi="Wingdings" w:hint="default"/>
+      </w:rPr>
+    </w:lvl>
+    <w:lvl w:ilvl="3" w:tplc="04100001" w:tentative="1">
+      <w:start w:val="1"/>
+      <w:numFmt w:val="bullet"/>
+      <w:lvlText w:val=""/>
+      <w:lvlJc w:val="left"/>
+      <w:pPr>
+        <w:ind w:left="3588" w:hanging="360"/>
+      </w:pPr>
+      <w:rPr>
+        <w:rFonts w:ascii="Symbol" w:hAnsi="Symbol" w:hint="default"/>
+      </w:rPr>
+    </w:lvl>
+    <w:lvl w:ilvl="4" w:tplc="04100003" w:tentative="1">
+      <w:start w:val="1"/>
+      <w:numFmt w:val="bullet"/>
+      <w:lvlText w:val="o"/>
+      <w:lvlJc w:val="left"/>
+      <w:pPr>
+        <w:ind w:left="4308" w:hanging="360"/>
+      </w:pPr>
+      <w:rPr>
+        <w:rFonts w:ascii="Courier New" w:hAnsi="Courier New" w:cs="Courier New" w:hint="default"/>
+      </w:rPr>
+    </w:lvl>
+    <w:lvl w:ilvl="5" w:tplc="04100005" w:tentative="1">
+      <w:start w:val="1"/>
+      <w:numFmt w:val="bullet"/>
+      <w:lvlText w:val=""/>
+      <w:lvlJc w:val="left"/>
+      <w:pPr>
+        <w:ind w:left="5028" w:hanging="360"/>
+      </w:pPr>
+      <w:rPr>
+        <w:rFonts w:ascii="Wingdings" w:hAnsi="Wingdings" w:hint="default"/>
+      </w:rPr>
+    </w:lvl>
+    <w:lvl w:ilvl="6" w:tplc="04100001" w:tentative="1">
+      <w:start w:val="1"/>
+      <w:numFmt w:val="bullet"/>
+      <w:lvlText w:val=""/>
+      <w:lvlJc w:val="left"/>
+      <w:pPr>
+        <w:ind w:left="5748" w:hanging="360"/>
+      </w:pPr>
+      <w:rPr>
+        <w:rFonts w:ascii="Symbol" w:hAnsi="Symbol" w:hint="default"/>
+      </w:rPr>
+    </w:lvl>
+    <w:lvl w:ilvl="7" w:tplc="04100003" w:tentative="1">
+      <w:start w:val="1"/>
+      <w:numFmt w:val="bullet"/>
+      <w:lvlText w:val="o"/>
+      <w:lvlJc w:val="left"/>
+      <w:pPr>
+        <w:ind w:left="6468" w:hanging="360"/>
+      </w:pPr>
+      <w:rPr>
+        <w:rFonts w:ascii="Courier New" w:hAnsi="Courier New" w:cs="Courier New" w:hint="default"/>
+      </w:rPr>
+    </w:lvl>
+    <w:lvl w:ilvl="8" w:tplc="04100005" w:tentative="1">
+      <w:start w:val="1"/>
+      <w:numFmt w:val="bullet"/>
+      <w:lvlText w:val=""/>
+      <w:lvlJc w:val="left"/>
+      <w:pPr>
+        <w:ind w:left="7188" w:hanging="360"/>
       </w:pPr>
       <w:rPr>
         <w:rFonts w:ascii="Wingdings" w:hAnsi="Wingdings" w:hint="default"/>
@@ -6689,58 +8363,73 @@
     </w:lvl>
   </w:abstractNum>
   <w:num w:numId="1">
-    <w:abstractNumId w:val="7"/>
+    <w:abstractNumId w:val="10"/>
   </w:num>
   <w:num w:numId="2">
-    <w:abstractNumId w:val="9"/>
+    <w:abstractNumId w:val="13"/>
   </w:num>
   <w:num w:numId="3">
-    <w:abstractNumId w:val="3"/>
+    <w:abstractNumId w:val="5"/>
   </w:num>
   <w:num w:numId="4">
-    <w:abstractNumId w:val="16"/>
+    <w:abstractNumId w:val="20"/>
   </w:num>
   <w:num w:numId="5">
-    <w:abstractNumId w:val="15"/>
+    <w:abstractNumId w:val="19"/>
   </w:num>
   <w:num w:numId="6">
     <w:abstractNumId w:val="0"/>
   </w:num>
   <w:num w:numId="7">
-    <w:abstractNumId w:val="12"/>
+    <w:abstractNumId w:val="16"/>
   </w:num>
   <w:num w:numId="8">
+    <w:abstractNumId w:val="9"/>
+  </w:num>
+  <w:num w:numId="9">
+    <w:abstractNumId w:val="2"/>
+  </w:num>
+  <w:num w:numId="10">
+    <w:abstractNumId w:val="11"/>
+  </w:num>
+  <w:num w:numId="11">
+    <w:abstractNumId w:val="4"/>
+  </w:num>
+  <w:num w:numId="12">
+    <w:abstractNumId w:val="15"/>
+  </w:num>
+  <w:num w:numId="13">
+    <w:abstractNumId w:val="7"/>
+  </w:num>
+  <w:num w:numId="14">
     <w:abstractNumId w:val="6"/>
   </w:num>
-  <w:num w:numId="9">
+  <w:num w:numId="15">
+    <w:abstractNumId w:val="18"/>
+  </w:num>
+  <w:num w:numId="16">
+    <w:abstractNumId w:val="17"/>
+  </w:num>
+  <w:num w:numId="17">
+    <w:abstractNumId w:val="14"/>
+  </w:num>
+  <w:num w:numId="18">
+    <w:abstractNumId w:val="21"/>
+  </w:num>
+  <w:num w:numId="19">
+    <w:abstractNumId w:val="3"/>
+  </w:num>
+  <w:num w:numId="20">
+    <w:abstractNumId w:val="22"/>
+  </w:num>
+  <w:num w:numId="21">
     <w:abstractNumId w:val="1"/>
   </w:num>
-  <w:num w:numId="10">
+  <w:num w:numId="22">
     <w:abstractNumId w:val="8"/>
   </w:num>
-  <w:num w:numId="11">
-    <w:abstractNumId w:val="2"/>
-  </w:num>
-  <w:num w:numId="12">
-    <w:abstractNumId w:val="11"/>
-  </w:num>
-  <w:num w:numId="13">
-    <w:abstractNumId w:val="5"/>
-  </w:num>
-  <w:num w:numId="14">
-    <w:abstractNumId w:val="4"/>
-  </w:num>
-  <w:num w:numId="15">
-    <w:abstractNumId w:val="14"/>
-  </w:num>
-  <w:num w:numId="16">
-    <w:abstractNumId w:val="13"/>
-  </w:num>
-  <w:num w:numId="17">
-    <w:abstractNumId w:val="10"/>
-  </w:num>
-  <w:num w:numId="18">
-    <w:abstractNumId w:val="17"/>
+  <w:num w:numId="23">
+    <w:abstractNumId w:val="12"/>
   </w:num>
 </w:numbering>
 </file>
@@ -7139,7 +8828,7 @@
   <w:style w:type="paragraph" w:default="1" w:styleId="Normale">
     <w:name w:val="Normal"/>
     <w:qFormat/>
-    <w:rsid w:val="00070305"/>
+    <w:rsid w:val="00C95109"/>
   </w:style>
   <w:style w:type="character" w:default="1" w:styleId="Carpredefinitoparagrafo">
     <w:name w:val="Default Paragraph Font"/>
@@ -7484,6 +9173,15 @@
 </file>
 
 <file path=customXml/item2.xml><?xml version="1.0" encoding="utf-8"?>
+<?mso-contentType ?>
+<FormTemplates xmlns="http://schemas.microsoft.com/sharepoint/v3/contenttype/forms">
+  <Display>DocumentLibraryForm</Display>
+  <Edit>DocumentLibraryForm</Edit>
+  <New>DocumentLibraryForm</New>
+</FormTemplates>
+</file>
+
+<file path=customXml/item3.xml><?xml version="1.0" encoding="utf-8"?>
 <ct:contentTypeSchema xmlns:ct="http://schemas.microsoft.com/office/2006/metadata/contentType" xmlns:ma="http://schemas.microsoft.com/office/2006/metadata/properties/metaAttributes" ct:_="" ma:_="" ma:contentTypeName="Documento" ma:contentTypeID="0x010100A03FE6EA0B62A243ADD20A06607368B3" ma:contentTypeVersion="8" ma:contentTypeDescription="Creare un nuovo documento." ma:contentTypeScope="" ma:versionID="cd073271a97c83fe03628839c0d1c939">
   <xsd:schema xmlns:xsd="http://www.w3.org/2001/XMLSchema" xmlns:xs="http://www.w3.org/2001/XMLSchema" xmlns:p="http://schemas.microsoft.com/office/2006/metadata/properties" xmlns:ns2="ed0b27a4-fc56-4858-b509-a0a8888eae4c" xmlns:ns3="502388b4-e22a-47d8-86e3-0b2047e5c20d" targetNamespace="http://schemas.microsoft.com/office/2006/metadata/properties" ma:root="true" ma:fieldsID="0446f81015060fa3b3a3de4fbe6ccbf8" ns2:_="" ns3:_="">
     <xsd:import namespace="ed0b27a4-fc56-4858-b509-a0a8888eae4c"/>
@@ -7674,42 +9372,32 @@
 </ct:contentTypeSchema>
 </file>
 
-<file path=customXml/item3.xml><?xml version="1.0" encoding="utf-8"?>
-<?mso-contentType ?>
-<FormTemplates xmlns="http://schemas.microsoft.com/sharepoint/v3/contenttype/forms">
-  <Display>DocumentLibraryForm</Display>
-  <Edit>DocumentLibraryForm</Edit>
-  <New>DocumentLibraryForm</New>
-</FormTemplates>
-</file>
-
 <file path=customXml/itemProps1.xml><?xml version="1.0" encoding="utf-8"?>
 <ds:datastoreItem xmlns:ds="http://schemas.openxmlformats.org/officeDocument/2006/customXml" ds:itemID="{30061D5E-8DEE-4A22-88D9-8532C0F5D201}">
   <ds:schemaRefs>
-    <ds:schemaRef ds:uri="http://schemas.microsoft.com/office/2006/documentManagement/types"/>
-    <ds:schemaRef ds:uri="http://purl.org/dc/elements/1.1/"/>
     <ds:schemaRef ds:uri="http://schemas.microsoft.com/office/2006/metadata/properties"/>
-    <ds:schemaRef ds:uri="http://schemas.openxmlformats.org/package/2006/metadata/core-properties"/>
-    <ds:schemaRef ds:uri="http://www.w3.org/XML/1998/namespace"/>
-    <ds:schemaRef ds:uri="502388b4-e22a-47d8-86e3-0b2047e5c20d"/>
-    <ds:schemaRef ds:uri="http://purl.org/dc/dcmitype/"/>
     <ds:schemaRef ds:uri="http://schemas.microsoft.com/office/infopath/2007/PartnerControls"/>
-    <ds:schemaRef ds:uri="ed0b27a4-fc56-4858-b509-a0a8888eae4c"/>
-    <ds:schemaRef ds:uri="http://purl.org/dc/terms/"/>
   </ds:schemaRefs>
 </ds:datastoreItem>
 </file>
 
 <file path=customXml/itemProps2.xml><?xml version="1.0" encoding="utf-8"?>
+<ds:datastoreItem xmlns:ds="http://schemas.openxmlformats.org/officeDocument/2006/customXml" ds:itemID="{E4220376-6291-489F-9222-DAAA01D93F4F}">
+  <ds:schemaRefs>
+    <ds:schemaRef ds:uri="http://schemas.microsoft.com/sharepoint/v3/contenttype/forms"/>
+  </ds:schemaRefs>
+</ds:datastoreItem>
+</file>
+
+<file path=customXml/itemProps3.xml><?xml version="1.0" encoding="utf-8"?>
 <ds:datastoreItem xmlns:ds="http://schemas.openxmlformats.org/officeDocument/2006/customXml" ds:itemID="{36CC5903-E392-49A8-891A-AB09215EB8F5}">
   <ds:schemaRefs>
     <ds:schemaRef ds:uri="http://schemas.microsoft.com/office/2006/metadata/contentType"/>
     <ds:schemaRef ds:uri="http://schemas.microsoft.com/office/2006/metadata/properties/metaAttributes"/>
-    <ds:schemaRef ds:uri="http://www.w3.org/2000/xmlns/"/>
     <ds:schemaRef ds:uri="http://www.w3.org/2001/XMLSchema"/>
+    <ds:schemaRef ds:uri="http://schemas.microsoft.com/office/2006/metadata/properties"/>
     <ds:schemaRef ds:uri="ed0b27a4-fc56-4858-b509-a0a8888eae4c"/>
     <ds:schemaRef ds:uri="502388b4-e22a-47d8-86e3-0b2047e5c20d"/>
-    <ds:schemaRef ds:uri="http://schemas.microsoft.com/office/2006/metadata/properties"/>
     <ds:schemaRef ds:uri="http://schemas.microsoft.com/office/2006/documentManagement/types"/>
     <ds:schemaRef ds:uri="http://schemas.microsoft.com/office/infopath/2007/PartnerControls"/>
     <ds:schemaRef ds:uri="http://schemas.openxmlformats.org/package/2006/metadata/core-properties"/>
@@ -7718,12 +9406,4 @@
     <ds:schemaRef ds:uri="http://schemas.microsoft.com/internal/obd"/>
   </ds:schemaRefs>
 </ds:datastoreItem>
-</file>
-
-<file path=customXml/itemProps3.xml><?xml version="1.0" encoding="utf-8"?>
-<ds:datastoreItem xmlns:ds="http://schemas.openxmlformats.org/officeDocument/2006/customXml" ds:itemID="{E4220376-6291-489F-9222-DAAA01D93F4F}">
-  <ds:schemaRefs>
-    <ds:schemaRef ds:uri="http://schemas.microsoft.com/sharepoint/v3/contenttype/forms"/>
-  </ds:schemaRefs>
-</ds:datastoreItem>
 </file>
</xml_diff>